<commit_message>
worked down to create the decision tree.  Next step is to force an error
</commit_message>
<xml_diff>
--- a/writeup.docx
+++ b/writeup.docx
@@ -72,13 +72,7 @@
         <w:ind w:left="1080"/>
       </w:pPr>
       <w:r>
-        <w:t>Maximum</w:t>
-      </w:r>
-      <w:r>
-        <w:t>(income)</w:t>
-      </w:r>
-      <w:r>
-        <w:t>:</w:t>
+        <w:t>Maximum(income):</w:t>
       </w:r>
       <w:r>
         <w:t xml:space="preserve"> 2379.0</w:t>
@@ -90,13 +84,7 @@
         <w:ind w:left="1080"/>
       </w:pPr>
       <w:r>
-        <w:t>Mean</w:t>
-      </w:r>
-      <w:r>
-        <w:t>(income)</w:t>
-      </w:r>
-      <w:r>
-        <w:t>:</w:t>
+        <w:t>Mean(income):</w:t>
       </w:r>
       <w:r>
         <w:t xml:space="preserve"> </w:t>
@@ -154,16 +142,27 @@
           <w:numId w:val="2"/>
         </w:numPr>
       </w:pPr>
+      <w:commentRangeStart w:id="0"/>
       <w:r>
         <w:t>“</w:t>
       </w:r>
       <w:proofErr w:type="gramStart"/>
       <w:r>
-        <w:t>comments</w:t>
+        <w:t>insert</w:t>
       </w:r>
       <w:proofErr w:type="gramEnd"/>
       <w:r>
-        <w:t xml:space="preserve"> on data”</w:t>
+        <w:t xml:space="preserve"> </w:t>
+      </w:r>
+      <w:r>
+        <w:t>comments on data”</w:t>
+      </w:r>
+      <w:commentRangeEnd w:id="0"/>
+      <w:r>
+        <w:rPr>
+          <w:rStyle w:val="CommentReference"/>
+        </w:rPr>
+        <w:commentReference w:id="0"/>
       </w:r>
       <w:r>
         <w:br w:type="page"/>
@@ -178,6 +177,45 @@
     </w:sectPr>
   </w:body>
 </w:document>
+</file>
+
+<file path=word/comments.xml><?xml version="1.0" encoding="utf-8"?>
+<w:comments xmlns:wpc="http://schemas.microsoft.com/office/word/2010/wordprocessingCanvas" xmlns:cx="http://schemas.microsoft.com/office/drawing/2014/chartex" xmlns:cx1="http://schemas.microsoft.com/office/drawing/2015/9/8/chartex" xmlns:cx2="http://schemas.microsoft.com/office/drawing/2015/10/21/chartex" xmlns:cx3="http://schemas.microsoft.com/office/drawing/2016/5/9/chartex" xmlns:cx4="http://schemas.microsoft.com/office/drawing/2016/5/10/chartex" xmlns:cx5="http://schemas.microsoft.com/office/drawing/2016/5/11/chartex" xmlns:cx6="http://schemas.microsoft.com/office/drawing/2016/5/12/chartex" xmlns:cx7="http://schemas.microsoft.com/office/drawing/2016/5/13/chartex" xmlns:cx8="http://schemas.microsoft.com/office/drawing/2016/5/14/chartex" xmlns:mc="http://schemas.openxmlformats.org/markup-compatibility/2006" xmlns:aink="http://schemas.microsoft.com/office/drawing/2016/ink" xmlns:am3d="http://schemas.microsoft.com/office/drawing/2017/model3d" xmlns:o="urn:schemas-microsoft-com:office:office" xmlns:oel="http://schemas.microsoft.com/office/2019/extlst" xmlns:r="http://schemas.openxmlformats.org/officeDocument/2006/relationships" xmlns:m="http://schemas.openxmlformats.org/officeDocument/2006/math" xmlns:v="urn:schemas-microsoft-com:vml" xmlns:wp14="http://schemas.microsoft.com/office/word/2010/wordprocessingDrawing" xmlns:wp="http://schemas.openxmlformats.org/drawingml/2006/wordprocessingDrawing" xmlns:w10="urn:schemas-microsoft-com:office:word" xmlns:w="http://schemas.openxmlformats.org/wordprocessingml/2006/main" xmlns:w14="http://schemas.microsoft.com/office/word/2010/wordml" xmlns:w15="http://schemas.microsoft.com/office/word/2012/wordml" xmlns:w16cex="http://schemas.microsoft.com/office/word/2018/wordml/cex" xmlns:w16cid="http://schemas.microsoft.com/office/word/2016/wordml/cid" xmlns:w16="http://schemas.microsoft.com/office/word/2018/wordml" xmlns:w16du="http://schemas.microsoft.com/office/word/2023/wordml/word16du" xmlns:w16sdtdh="http://schemas.microsoft.com/office/word/2020/wordml/sdtdatahash" xmlns:w16sdtfl="http://schemas.microsoft.com/office/word/2024/wordml/sdtformatlock" xmlns:w16se="http://schemas.microsoft.com/office/word/2015/wordml/symex" xmlns:wpg="http://schemas.microsoft.com/office/word/2010/wordprocessingGroup" xmlns:wpi="http://schemas.microsoft.com/office/word/2010/wordprocessingInk" xmlns:wne="http://schemas.microsoft.com/office/word/2006/wordml" xmlns:wps="http://schemas.microsoft.com/office/word/2010/wordprocessingShape" mc:Ignorable="w14 w15 w16se w16cid w16 w16cex w16sdtdh w16sdtfl w16du wp14">
+  <w:comment w:id="0" w:author="Best, Christopher A" w:date="2025-03-25T14:37:00Z" w:initials="CB">
+    <w:p>
+      <w:pPr>
+        <w:pStyle w:val="CommentText"/>
+      </w:pPr>
+      <w:r>
+        <w:rPr>
+          <w:rStyle w:val="CommentReference"/>
+        </w:rPr>
+        <w:annotationRef/>
+      </w:r>
+      <w:r>
+        <w:t>This needs to be done</w:t>
+      </w:r>
+    </w:p>
+  </w:comment>
+</w:comments>
+</file>
+
+<file path=word/commentsExtended.xml><?xml version="1.0" encoding="utf-8"?>
+<w15:commentsEx xmlns:wpc="http://schemas.microsoft.com/office/word/2010/wordprocessingCanvas" xmlns:cx="http://schemas.microsoft.com/office/drawing/2014/chartex" xmlns:cx1="http://schemas.microsoft.com/office/drawing/2015/9/8/chartex" xmlns:cx2="http://schemas.microsoft.com/office/drawing/2015/10/21/chartex" xmlns:cx3="http://schemas.microsoft.com/office/drawing/2016/5/9/chartex" xmlns:cx4="http://schemas.microsoft.com/office/drawing/2016/5/10/chartex" xmlns:cx5="http://schemas.microsoft.com/office/drawing/2016/5/11/chartex" xmlns:cx6="http://schemas.microsoft.com/office/drawing/2016/5/12/chartex" xmlns:cx7="http://schemas.microsoft.com/office/drawing/2016/5/13/chartex" xmlns:cx8="http://schemas.microsoft.com/office/drawing/2016/5/14/chartex" xmlns:mc="http://schemas.openxmlformats.org/markup-compatibility/2006" xmlns:aink="http://schemas.microsoft.com/office/drawing/2016/ink" xmlns:am3d="http://schemas.microsoft.com/office/drawing/2017/model3d" xmlns:o="urn:schemas-microsoft-com:office:office" xmlns:oel="http://schemas.microsoft.com/office/2019/extlst" xmlns:r="http://schemas.openxmlformats.org/officeDocument/2006/relationships" xmlns:m="http://schemas.openxmlformats.org/officeDocument/2006/math" xmlns:v="urn:schemas-microsoft-com:vml" xmlns:wp14="http://schemas.microsoft.com/office/word/2010/wordprocessingDrawing" xmlns:wp="http://schemas.openxmlformats.org/drawingml/2006/wordprocessingDrawing" xmlns:w10="urn:schemas-microsoft-com:office:word" xmlns:w="http://schemas.openxmlformats.org/wordprocessingml/2006/main" xmlns:w14="http://schemas.microsoft.com/office/word/2010/wordml" xmlns:w15="http://schemas.microsoft.com/office/word/2012/wordml" xmlns:w16cex="http://schemas.microsoft.com/office/word/2018/wordml/cex" xmlns:w16cid="http://schemas.microsoft.com/office/word/2016/wordml/cid" xmlns:w16="http://schemas.microsoft.com/office/word/2018/wordml" xmlns:w16du="http://schemas.microsoft.com/office/word/2023/wordml/word16du" xmlns:w16sdtdh="http://schemas.microsoft.com/office/word/2020/wordml/sdtdatahash" xmlns:w16sdtfl="http://schemas.microsoft.com/office/word/2024/wordml/sdtformatlock" xmlns:w16se="http://schemas.microsoft.com/office/word/2015/wordml/symex" xmlns:wpg="http://schemas.microsoft.com/office/word/2010/wordprocessingGroup" xmlns:wpi="http://schemas.microsoft.com/office/word/2010/wordprocessingInk" xmlns:wne="http://schemas.microsoft.com/office/word/2006/wordml" xmlns:wps="http://schemas.microsoft.com/office/word/2010/wordprocessingShape" mc:Ignorable="w14 w15 w16se w16cid w16 w16cex w16sdtdh w16sdtfl w16du wp14">
+  <w15:commentEx w15:paraId="6D5F884C" w15:done="0"/>
+</w15:commentsEx>
+</file>
+
+<file path=word/commentsExtensible.xml><?xml version="1.0" encoding="utf-8"?>
+<w16cex:commentsExtensible xmlns:wpc="http://schemas.microsoft.com/office/word/2010/wordprocessingCanvas" xmlns:cx="http://schemas.microsoft.com/office/drawing/2014/chartex" xmlns:cx1="http://schemas.microsoft.com/office/drawing/2015/9/8/chartex" xmlns:cx2="http://schemas.microsoft.com/office/drawing/2015/10/21/chartex" xmlns:cx3="http://schemas.microsoft.com/office/drawing/2016/5/9/chartex" xmlns:cx4="http://schemas.microsoft.com/office/drawing/2016/5/10/chartex" xmlns:cx5="http://schemas.microsoft.com/office/drawing/2016/5/11/chartex" xmlns:cx6="http://schemas.microsoft.com/office/drawing/2016/5/12/chartex" xmlns:cx7="http://schemas.microsoft.com/office/drawing/2016/5/13/chartex" xmlns:cx8="http://schemas.microsoft.com/office/drawing/2016/5/14/chartex" xmlns:cr="http://schemas.microsoft.com/office/comments/2020/reactions" xmlns:mc="http://schemas.openxmlformats.org/markup-compatibility/2006" xmlns:aink="http://schemas.microsoft.com/office/drawing/2016/ink" xmlns:am3d="http://schemas.microsoft.com/office/drawing/2017/model3d" xmlns:o="urn:schemas-microsoft-com:office:office" xmlns:oel="http://schemas.microsoft.com/office/2019/extlst" xmlns:r="http://schemas.openxmlformats.org/officeDocument/2006/relationships" xmlns:m="http://schemas.openxmlformats.org/officeDocument/2006/math" xmlns:v="urn:schemas-microsoft-com:vml" xmlns:wp14="http://schemas.microsoft.com/office/word/2010/wordprocessingDrawing" xmlns:wp="http://schemas.openxmlformats.org/drawingml/2006/wordprocessingDrawing" xmlns:w10="urn:schemas-microsoft-com:office:word" xmlns:w="http://schemas.openxmlformats.org/wordprocessingml/2006/main" xmlns:w14="http://schemas.microsoft.com/office/word/2010/wordml" xmlns:w15="http://schemas.microsoft.com/office/word/2012/wordml" xmlns:w16cex="http://schemas.microsoft.com/office/word/2018/wordml/cex" xmlns:w16cid="http://schemas.microsoft.com/office/word/2016/wordml/cid" xmlns:w16="http://schemas.microsoft.com/office/word/2018/wordml" xmlns:w16du="http://schemas.microsoft.com/office/word/2023/wordml/word16du" xmlns:w16sdtdh="http://schemas.microsoft.com/office/word/2020/wordml/sdtdatahash" xmlns:w16sdtfl="http://schemas.microsoft.com/office/word/2024/wordml/sdtformatlock" xmlns:w16se="http://schemas.microsoft.com/office/word/2015/wordml/symex" xmlns:wpg="http://schemas.microsoft.com/office/word/2010/wordprocessingGroup" xmlns:wpi="http://schemas.microsoft.com/office/word/2010/wordprocessingInk" xmlns:wne="http://schemas.microsoft.com/office/word/2006/wordml" xmlns:wps="http://schemas.microsoft.com/office/word/2010/wordprocessingShape" mc:Ignorable="w14 w15 w16se w16cid w16 w16cex w16sdtdh w16sdtfl cr w16du wp14">
+  <w16cex:commentExtensible w16cex:durableId="725F3F81" w16cex:dateUtc="2025-03-25T18:37:00Z"/>
+</w16cex:commentsExtensible>
+</file>
+
+<file path=word/commentsIds.xml><?xml version="1.0" encoding="utf-8"?>
+<w16cid:commentsIds xmlns:wpc="http://schemas.microsoft.com/office/word/2010/wordprocessingCanvas" xmlns:cx="http://schemas.microsoft.com/office/drawing/2014/chartex" xmlns:cx1="http://schemas.microsoft.com/office/drawing/2015/9/8/chartex" xmlns:cx2="http://schemas.microsoft.com/office/drawing/2015/10/21/chartex" xmlns:cx3="http://schemas.microsoft.com/office/drawing/2016/5/9/chartex" xmlns:cx4="http://schemas.microsoft.com/office/drawing/2016/5/10/chartex" xmlns:cx5="http://schemas.microsoft.com/office/drawing/2016/5/11/chartex" xmlns:cx6="http://schemas.microsoft.com/office/drawing/2016/5/12/chartex" xmlns:cx7="http://schemas.microsoft.com/office/drawing/2016/5/13/chartex" xmlns:cx8="http://schemas.microsoft.com/office/drawing/2016/5/14/chartex" xmlns:mc="http://schemas.openxmlformats.org/markup-compatibility/2006" xmlns:aink="http://schemas.microsoft.com/office/drawing/2016/ink" xmlns:am3d="http://schemas.microsoft.com/office/drawing/2017/model3d" xmlns:o="urn:schemas-microsoft-com:office:office" xmlns:oel="http://schemas.microsoft.com/office/2019/extlst" xmlns:r="http://schemas.openxmlformats.org/officeDocument/2006/relationships" xmlns:m="http://schemas.openxmlformats.org/officeDocument/2006/math" xmlns:v="urn:schemas-microsoft-com:vml" xmlns:wp14="http://schemas.microsoft.com/office/word/2010/wordprocessingDrawing" xmlns:wp="http://schemas.openxmlformats.org/drawingml/2006/wordprocessingDrawing" xmlns:w10="urn:schemas-microsoft-com:office:word" xmlns:w="http://schemas.openxmlformats.org/wordprocessingml/2006/main" xmlns:w14="http://schemas.microsoft.com/office/word/2010/wordml" xmlns:w15="http://schemas.microsoft.com/office/word/2012/wordml" xmlns:w16cex="http://schemas.microsoft.com/office/word/2018/wordml/cex" xmlns:w16cid="http://schemas.microsoft.com/office/word/2016/wordml/cid" xmlns:w16="http://schemas.microsoft.com/office/word/2018/wordml" xmlns:w16du="http://schemas.microsoft.com/office/word/2023/wordml/word16du" xmlns:w16sdtdh="http://schemas.microsoft.com/office/word/2020/wordml/sdtdatahash" xmlns:w16sdtfl="http://schemas.microsoft.com/office/word/2024/wordml/sdtformatlock" xmlns:w16se="http://schemas.microsoft.com/office/word/2015/wordml/symex" xmlns:wpg="http://schemas.microsoft.com/office/word/2010/wordprocessingGroup" xmlns:wpi="http://schemas.microsoft.com/office/word/2010/wordprocessingInk" xmlns:wne="http://schemas.microsoft.com/office/word/2006/wordml" xmlns:wps="http://schemas.microsoft.com/office/word/2010/wordprocessingShape" mc:Ignorable="w14 w15 w16se w16cid w16 w16cex w16sdtdh w16sdtfl w16du wp14">
+  <w16cid:commentId w16cid:paraId="6D5F884C" w16cid:durableId="725F3F81"/>
+</w16cid:commentsIds>
 </file>
 
 <file path=word/numbering.xml><?xml version="1.0" encoding="utf-8"?>
@@ -373,6 +411,14 @@
     <w:abstractNumId w:val="0"/>
   </w:num>
 </w:numbering>
+</file>
+
+<file path=word/people.xml><?xml version="1.0" encoding="utf-8"?>
+<w15:people xmlns:wpc="http://schemas.microsoft.com/office/word/2010/wordprocessingCanvas" xmlns:cx="http://schemas.microsoft.com/office/drawing/2014/chartex" xmlns:cx1="http://schemas.microsoft.com/office/drawing/2015/9/8/chartex" xmlns:cx2="http://schemas.microsoft.com/office/drawing/2015/10/21/chartex" xmlns:cx3="http://schemas.microsoft.com/office/drawing/2016/5/9/chartex" xmlns:cx4="http://schemas.microsoft.com/office/drawing/2016/5/10/chartex" xmlns:cx5="http://schemas.microsoft.com/office/drawing/2016/5/11/chartex" xmlns:cx6="http://schemas.microsoft.com/office/drawing/2016/5/12/chartex" xmlns:cx7="http://schemas.microsoft.com/office/drawing/2016/5/13/chartex" xmlns:cx8="http://schemas.microsoft.com/office/drawing/2016/5/14/chartex" xmlns:mc="http://schemas.openxmlformats.org/markup-compatibility/2006" xmlns:aink="http://schemas.microsoft.com/office/drawing/2016/ink" xmlns:am3d="http://schemas.microsoft.com/office/drawing/2017/model3d" xmlns:o="urn:schemas-microsoft-com:office:office" xmlns:oel="http://schemas.microsoft.com/office/2019/extlst" xmlns:r="http://schemas.openxmlformats.org/officeDocument/2006/relationships" xmlns:m="http://schemas.openxmlformats.org/officeDocument/2006/math" xmlns:v="urn:schemas-microsoft-com:vml" xmlns:wp14="http://schemas.microsoft.com/office/word/2010/wordprocessingDrawing" xmlns:wp="http://schemas.openxmlformats.org/drawingml/2006/wordprocessingDrawing" xmlns:w10="urn:schemas-microsoft-com:office:word" xmlns:w="http://schemas.openxmlformats.org/wordprocessingml/2006/main" xmlns:w14="http://schemas.microsoft.com/office/word/2010/wordml" xmlns:w15="http://schemas.microsoft.com/office/word/2012/wordml" xmlns:w16cex="http://schemas.microsoft.com/office/word/2018/wordml/cex" xmlns:w16cid="http://schemas.microsoft.com/office/word/2016/wordml/cid" xmlns:w16="http://schemas.microsoft.com/office/word/2018/wordml" xmlns:w16du="http://schemas.microsoft.com/office/word/2023/wordml/word16du" xmlns:w16sdtdh="http://schemas.microsoft.com/office/word/2020/wordml/sdtdatahash" xmlns:w16sdtfl="http://schemas.microsoft.com/office/word/2024/wordml/sdtformatlock" xmlns:w16se="http://schemas.microsoft.com/office/word/2015/wordml/symex" xmlns:wpg="http://schemas.microsoft.com/office/word/2010/wordprocessingGroup" xmlns:wpi="http://schemas.microsoft.com/office/word/2010/wordprocessingInk" xmlns:wne="http://schemas.microsoft.com/office/word/2006/wordml" xmlns:wps="http://schemas.microsoft.com/office/word/2010/wordprocessingShape" mc:Ignorable="w14 w15 w16se w16cid w16 w16cex w16sdtdh w16sdtfl w16du wp14">
+  <w15:person w15:author="Best, Christopher A">
+    <w15:presenceInfo w15:providerId="AD" w15:userId="S::cbest8@gatech.edu::507d81b7-b915-4629-8edd-b603b916a97b"/>
+  </w15:person>
+</w15:people>
 </file>
 
 <file path=word/styles.xml><?xml version="1.0" encoding="utf-8"?>
@@ -1013,6 +1059,7 @@
   <w:style w:type="character" w:default="1" w:styleId="DefaultParagraphFont">
     <w:name w:val="Default Paragraph Font"/>
     <w:uiPriority w:val="1"/>
+    <w:semiHidden/>
     <w:unhideWhenUsed/>
   </w:style>
   <w:style w:type="table" w:default="1" w:styleId="TableNormal">
@@ -1324,6 +1371,72 @@
       <w:smallCaps/>
       <w:color w:val="0F4761" w:themeColor="accent1" w:themeShade="BF"/>
       <w:spacing w:val="5"/>
+    </w:rPr>
+  </w:style>
+  <w:style w:type="character" w:styleId="CommentReference">
+    <w:name w:val="annotation reference"/>
+    <w:basedOn w:val="DefaultParagraphFont"/>
+    <w:uiPriority w:val="99"/>
+    <w:semiHidden/>
+    <w:unhideWhenUsed/>
+    <w:rsid w:val="00C4177F"/>
+    <w:rPr>
+      <w:sz w:val="16"/>
+      <w:szCs w:val="16"/>
+    </w:rPr>
+  </w:style>
+  <w:style w:type="paragraph" w:styleId="CommentText">
+    <w:name w:val="annotation text"/>
+    <w:basedOn w:val="Normal"/>
+    <w:link w:val="CommentTextChar"/>
+    <w:uiPriority w:val="99"/>
+    <w:unhideWhenUsed/>
+    <w:rsid w:val="00C4177F"/>
+    <w:pPr>
+      <w:spacing w:line="240" w:lineRule="auto"/>
+    </w:pPr>
+    <w:rPr>
+      <w:sz w:val="20"/>
+      <w:szCs w:val="20"/>
+    </w:rPr>
+  </w:style>
+  <w:style w:type="character" w:customStyle="1" w:styleId="CommentTextChar">
+    <w:name w:val="Comment Text Char"/>
+    <w:basedOn w:val="DefaultParagraphFont"/>
+    <w:link w:val="CommentText"/>
+    <w:uiPriority w:val="99"/>
+    <w:rsid w:val="00C4177F"/>
+    <w:rPr>
+      <w:sz w:val="20"/>
+      <w:szCs w:val="20"/>
+    </w:rPr>
+  </w:style>
+  <w:style w:type="paragraph" w:styleId="CommentSubject">
+    <w:name w:val="annotation subject"/>
+    <w:basedOn w:val="CommentText"/>
+    <w:next w:val="CommentText"/>
+    <w:link w:val="CommentSubjectChar"/>
+    <w:uiPriority w:val="99"/>
+    <w:semiHidden/>
+    <w:unhideWhenUsed/>
+    <w:rsid w:val="00C4177F"/>
+    <w:rPr>
+      <w:b/>
+      <w:bCs/>
+    </w:rPr>
+  </w:style>
+  <w:style w:type="character" w:customStyle="1" w:styleId="CommentSubjectChar">
+    <w:name w:val="Comment Subject Char"/>
+    <w:basedOn w:val="CommentTextChar"/>
+    <w:link w:val="CommentSubject"/>
+    <w:uiPriority w:val="99"/>
+    <w:semiHidden/>
+    <w:rsid w:val="00C4177F"/>
+    <w:rPr>
+      <w:b/>
+      <w:bCs/>
+      <w:sz w:val="20"/>
+      <w:szCs w:val="20"/>
     </w:rPr>
   </w:style>
 </w:styles>

</xml_diff>

<commit_message>
next step: plot the decision tree and put in write up
</commit_message>
<xml_diff>
--- a/writeup.docx
+++ b/writeup.docx
@@ -101,13 +101,8 @@
           <w:numId w:val="2"/>
         </w:numPr>
       </w:pPr>
-      <w:proofErr w:type="gramStart"/>
-      <w:r>
-        <w:t>Median(</w:t>
-      </w:r>
-      <w:proofErr w:type="gramEnd"/>
-      <w:r>
-        <w:t>DTI): 0.24</w:t>
+      <w:r>
+        <w:t>Median(DTI): 0.24</w:t>
       </w:r>
     </w:p>
     <w:p>
@@ -146,13 +141,8 @@
       <w:r>
         <w:t>“</w:t>
       </w:r>
-      <w:proofErr w:type="gramStart"/>
-      <w:r>
-        <w:t>insert</w:t>
-      </w:r>
-      <w:proofErr w:type="gramEnd"/>
-      <w:r>
-        <w:t xml:space="preserve"> </w:t>
+      <w:r>
+        <w:t xml:space="preserve">insert </w:t>
       </w:r>
       <w:r>
         <w:t>comments on data”</w:t>
@@ -168,7 +158,51 @@
         <w:br w:type="page"/>
       </w:r>
     </w:p>
-    <w:p/>
+    <w:p>
+      <w:r>
+        <w:lastRenderedPageBreak/>
+        <w:t>Error debugging with GenAI:</w:t>
+      </w:r>
+    </w:p>
+    <w:p>
+      <w:r>
+        <w:drawing>
+          <wp:inline distT="0" distB="0" distL="0" distR="0" wp14:anchorId="1D7ED56C" wp14:editId="0BFC9259">
+            <wp:extent cx="5943600" cy="7085330"/>
+            <wp:effectExtent l="0" t="0" r="0" b="1270"/>
+            <wp:docPr id="397058339" name="Picture 1" descr="A screenshot of a computer&#10;&#10;AI-generated content may be incorrect."/>
+            <wp:cNvGraphicFramePr>
+              <a:graphicFrameLocks xmlns:a="http://schemas.openxmlformats.org/drawingml/2006/main" noChangeAspect="1"/>
+            </wp:cNvGraphicFramePr>
+            <a:graphic xmlns:a="http://schemas.openxmlformats.org/drawingml/2006/main">
+              <a:graphicData uri="http://schemas.openxmlformats.org/drawingml/2006/picture">
+                <pic:pic xmlns:pic="http://schemas.openxmlformats.org/drawingml/2006/picture">
+                  <pic:nvPicPr>
+                    <pic:cNvPr id="397058339" name="Picture 1" descr="A screenshot of a computer&#10;&#10;AI-generated content may be incorrect."/>
+                    <pic:cNvPicPr/>
+                  </pic:nvPicPr>
+                  <pic:blipFill>
+                    <a:blip r:embed="rId10"/>
+                    <a:stretch>
+                      <a:fillRect/>
+                    </a:stretch>
+                  </pic:blipFill>
+                  <pic:spPr>
+                    <a:xfrm>
+                      <a:off x="0" y="0"/>
+                      <a:ext cx="5943600" cy="7085330"/>
+                    </a:xfrm>
+                    <a:prstGeom prst="rect">
+                      <a:avLst/>
+                    </a:prstGeom>
+                  </pic:spPr>
+                </pic:pic>
+              </a:graphicData>
+            </a:graphic>
+          </wp:inline>
+        </w:drawing>
+      </w:r>
+    </w:p>
     <w:sectPr>
       <w:pgSz w:w="12240" w:h="15840"/>
       <w:pgMar w:top="1440" w:right="1440" w:bottom="1440" w:left="1440" w:header="720" w:footer="720" w:gutter="0"/>

</xml_diff>

<commit_message>
worked up to creating random forests
</commit_message>
<xml_diff>
--- a/writeup.docx
+++ b/writeup.docx
@@ -4,13 +4,34 @@
   <w:body>
     <w:p>
       <w:r>
+        <w:t>(b)</w:t>
+      </w:r>
+    </w:p>
+    <w:p>
+      <w:r>
+        <w:tab/>
+      </w:r>
+      <w:proofErr w:type="spellStart"/>
+      <w:r>
+        <w:t>i</w:t>
+      </w:r>
+      <w:proofErr w:type="spellEnd"/>
+      <w:r>
+        <w:t>.</w:t>
+      </w:r>
+    </w:p>
+    <w:p>
+      <w:r>
+        <w:tab/>
+      </w:r>
+      <w:r>
         <w:rPr>
           <w:noProof/>
         </w:rPr>
         <w:drawing>
-          <wp:inline distT="0" distB="0" distL="0" distR="0" wp14:anchorId="7A8FFE1F" wp14:editId="1B51FDB4">
-            <wp:extent cx="5655945" cy="8229600"/>
-            <wp:effectExtent l="0" t="0" r="1905" b="0"/>
+          <wp:inline distT="0" distB="0" distL="0" distR="0" wp14:anchorId="7A8FFE1F" wp14:editId="7A0829A1">
+            <wp:extent cx="4195574" cy="6104709"/>
+            <wp:effectExtent l="0" t="0" r="0" b="0"/>
             <wp:docPr id="1216545990" name="Picture 1" descr="A screenshot of a computer&#10;&#10;AI-generated content may be incorrect."/>
             <wp:cNvGraphicFramePr>
               <a:graphicFrameLocks xmlns:a="http://schemas.openxmlformats.org/drawingml/2006/main" noChangeAspect="1"/>
@@ -31,7 +52,7 @@
                   <pic:spPr>
                     <a:xfrm>
                       <a:off x="0" y="0"/>
-                      <a:ext cx="5655945" cy="8229600"/>
+                      <a:ext cx="4200754" cy="6112247"/>
                     </a:xfrm>
                     <a:prstGeom prst="rect">
                       <a:avLst/>
@@ -45,16 +66,56 @@
       </w:r>
     </w:p>
     <w:p>
+      <w:r>
+        <w:t>(h)</w:t>
+      </w:r>
+    </w:p>
+    <w:p>
       <w:pPr>
         <w:pStyle w:val="ListParagraph"/>
         <w:numPr>
           <w:ilvl w:val="0"/>
-          <w:numId w:val="2"/>
+          <w:numId w:val="6"/>
         </w:numPr>
       </w:pPr>
       <w:r>
-        <w:lastRenderedPageBreak/>
-        <w:t>tEST</w:t>
+        <w:t>Minimum</w:t>
+      </w:r>
+      <w:r>
+        <w:t>(income)</w:t>
+      </w:r>
+      <w:r>
+        <w:t>:</w:t>
+      </w:r>
+      <w:r>
+        <w:t xml:space="preserve"> 97.0</w:t>
+      </w:r>
+    </w:p>
+    <w:p>
+      <w:pPr>
+        <w:pStyle w:val="ListParagraph"/>
+        <w:ind w:left="1080" w:firstLine="360"/>
+      </w:pPr>
+      <w:r>
+        <w:t>Maximum(income):</w:t>
+      </w:r>
+      <w:r>
+        <w:t xml:space="preserve"> 2379.0</w:t>
+      </w:r>
+    </w:p>
+    <w:p>
+      <w:pPr>
+        <w:pStyle w:val="ListParagraph"/>
+        <w:ind w:left="1080" w:firstLine="360"/>
+      </w:pPr>
+      <w:r>
+        <w:t>Mean(income):</w:t>
+      </w:r>
+      <w:r>
+        <w:t xml:space="preserve"> </w:t>
+      </w:r>
+      <w:r>
+        <w:t>324.9</w:t>
       </w:r>
     </w:p>
     <w:p>
@@ -62,47 +123,16 @@
         <w:pStyle w:val="ListParagraph"/>
         <w:numPr>
           <w:ilvl w:val="0"/>
-          <w:numId w:val="2"/>
+          <w:numId w:val="5"/>
         </w:numPr>
       </w:pPr>
-      <w:r>
-        <w:t>Minimum</w:t>
-      </w:r>
-      <w:r>
-        <w:t>(income)</w:t>
-      </w:r>
-      <w:r>
-        <w:t>:</w:t>
-      </w:r>
-      <w:r>
-        <w:t xml:space="preserve"> 97.0</w:t>
-      </w:r>
-    </w:p>
-    <w:p>
-      <w:pPr>
-        <w:pStyle w:val="ListParagraph"/>
-        <w:ind w:left="1080"/>
-      </w:pPr>
-      <w:r>
-        <w:t>Maximum(income):</w:t>
-      </w:r>
-      <w:r>
-        <w:t xml:space="preserve"> 2379.0</w:t>
-      </w:r>
-    </w:p>
-    <w:p>
-      <w:pPr>
-        <w:pStyle w:val="ListParagraph"/>
-        <w:ind w:left="1080"/>
-      </w:pPr>
-      <w:r>
-        <w:t>Mean(income):</w:t>
-      </w:r>
-      <w:r>
-        <w:t xml:space="preserve"> </w:t>
-      </w:r>
-      <w:r>
-        <w:t>324.9</w:t>
+      <w:proofErr w:type="gramStart"/>
+      <w:r>
+        <w:t>Median(</w:t>
+      </w:r>
+      <w:proofErr w:type="gramEnd"/>
+      <w:r>
+        <w:t>DTI): 0.24</w:t>
       </w:r>
     </w:p>
     <w:p>
@@ -110,11 +140,27 @@
         <w:pStyle w:val="ListParagraph"/>
         <w:numPr>
           <w:ilvl w:val="0"/>
-          <w:numId w:val="2"/>
+          <w:numId w:val="5"/>
         </w:numPr>
       </w:pPr>
       <w:r>
-        <w:t>Median(DTI): 0.24</w:t>
+        <w:lastRenderedPageBreak/>
+        <w:t xml:space="preserve">Loans denied: </w:t>
+      </w:r>
+      <w:r>
+        <w:t>154</w:t>
+      </w:r>
+    </w:p>
+    <w:p>
+      <w:pPr>
+        <w:pStyle w:val="ListParagraph"/>
+        <w:ind w:left="1080"/>
+      </w:pPr>
+      <w:r>
+        <w:t xml:space="preserve">       </w:t>
+      </w:r>
+      <w:r>
+        <w:t>Loans approved: 246</w:t>
       </w:r>
     </w:p>
     <w:p>
@@ -122,78 +168,77 @@
         <w:pStyle w:val="ListParagraph"/>
         <w:numPr>
           <w:ilvl w:val="0"/>
-          <w:numId w:val="2"/>
+          <w:numId w:val="5"/>
         </w:numPr>
-      </w:pPr>
-      <w:r>
-        <w:t xml:space="preserve">Loans denied: </w:t>
-      </w:r>
-      <w:r>
-        <w:t>154</w:t>
+        <w:rPr>
+          <w:highlight w:val="yellow"/>
+        </w:rPr>
+      </w:pPr>
+      <w:commentRangeStart w:id="0"/>
+      <w:r>
+        <w:rPr>
+          <w:highlight w:val="yellow"/>
+        </w:rPr>
+        <w:t>“</w:t>
+      </w:r>
+      <w:proofErr w:type="gramStart"/>
+      <w:r>
+        <w:rPr>
+          <w:highlight w:val="yellow"/>
+        </w:rPr>
+        <w:t>insert</w:t>
+      </w:r>
+      <w:proofErr w:type="gramEnd"/>
+      <w:r>
+        <w:rPr>
+          <w:highlight w:val="yellow"/>
+        </w:rPr>
+        <w:t xml:space="preserve"> </w:t>
+      </w:r>
+      <w:r>
+        <w:rPr>
+          <w:highlight w:val="yellow"/>
+        </w:rPr>
+        <w:t>comments on data”</w:t>
+      </w:r>
+      <w:commentRangeEnd w:id="0"/>
+      <w:r>
+        <w:rPr>
+          <w:rStyle w:val="CommentReference"/>
+          <w:highlight w:val="yellow"/>
+        </w:rPr>
+        <w:commentReference w:id="0"/>
       </w:r>
     </w:p>
     <w:p>
       <w:pPr>
         <w:pStyle w:val="ListParagraph"/>
-        <w:ind w:left="1080"/>
-      </w:pPr>
-      <w:r>
-        <w:t>Loans approved: 246</w:t>
-      </w:r>
-    </w:p>
-    <w:p>
-      <w:pPr>
-        <w:pStyle w:val="ListParagraph"/>
-        <w:numPr>
-          <w:ilvl w:val="0"/>
-          <w:numId w:val="2"/>
-        </w:numPr>
-      </w:pPr>
-      <w:commentRangeStart w:id="0"/>
-      <w:r>
-        <w:t>“</w:t>
-      </w:r>
-      <w:r>
-        <w:t xml:space="preserve">insert </w:t>
-      </w:r>
-      <w:r>
-        <w:t>comments on data”</w:t>
-      </w:r>
-      <w:commentRangeEnd w:id="0"/>
-      <w:r>
-        <w:rPr>
-          <w:rStyle w:val="CommentReference"/>
-        </w:rPr>
-        <w:commentReference w:id="0"/>
-      </w:r>
-    </w:p>
-    <w:p>
-      <w:pPr>
-        <w:pStyle w:val="ListParagraph"/>
-        <w:numPr>
-          <w:ilvl w:val="0"/>
-          <w:numId w:val="2"/>
-        </w:numPr>
-      </w:pPr>
-      <w:r>
-        <w:br w:type="page"/>
-      </w:r>
-    </w:p>
-    <w:p>
-      <w:r>
-        <w:lastRenderedPageBreak/>
+        <w:ind w:left="1440"/>
+      </w:pPr>
+    </w:p>
+    <w:p>
+      <w:r>
+        <w:t>(k)</w:t>
+      </w:r>
+    </w:p>
+    <w:p>
+      <w:pPr>
+        <w:ind w:firstLine="720"/>
+      </w:pPr>
+      <w:r>
+        <w:t xml:space="preserve">ii. </w:t>
+      </w:r>
+      <w:r>
         <w:t>Error debugging with GenAI:</w:t>
       </w:r>
-    </w:p>
-    <w:p>
       <w:r>
         <w:rPr>
           <w:noProof/>
         </w:rPr>
         <w:drawing>
-          <wp:inline distT="0" distB="0" distL="0" distR="0" wp14:anchorId="1D7ED56C" wp14:editId="0BFC9259">
-            <wp:extent cx="5943600" cy="7085330"/>
-            <wp:effectExtent l="0" t="0" r="0" b="1270"/>
+          <wp:inline distT="0" distB="0" distL="0" distR="0" wp14:anchorId="1D7ED56C" wp14:editId="180CA5E6">
+            <wp:extent cx="4504461" cy="5369741"/>
+            <wp:effectExtent l="0" t="0" r="0" b="2540"/>
             <wp:docPr id="397058339" name="Picture 1" descr="A screenshot of a computer&#10;&#10;AI-generated content may be incorrect."/>
             <wp:cNvGraphicFramePr>
               <a:graphicFrameLocks xmlns:a="http://schemas.openxmlformats.org/drawingml/2006/main" noChangeAspect="1"/>
@@ -214,7 +259,7 @@
                   <pic:spPr>
                     <a:xfrm>
                       <a:off x="0" y="0"/>
-                      <a:ext cx="5943600" cy="7085330"/>
+                      <a:ext cx="4509888" cy="5376211"/>
                     </a:xfrm>
                     <a:prstGeom prst="rect">
                       <a:avLst/>
@@ -229,6 +274,9 @@
     </w:p>
     <w:p/>
     <w:p>
+      <w:pPr>
+        <w:ind w:firstLine="720"/>
+      </w:pPr>
       <w:r>
         <w:lastRenderedPageBreak/>
         <w:t>iii.</w:t>
@@ -276,14 +324,18 @@
     </w:p>
     <w:p/>
     <w:p>
-      <w:r>
+      <w:pPr>
+        <w:pStyle w:val="ListParagraph"/>
+        <w:numPr>
+          <w:ilvl w:val="0"/>
+          <w:numId w:val="5"/>
+        </w:numPr>
+      </w:pPr>
+      <w:r>
+        <w:rPr>
+          <w:noProof/>
+        </w:rPr>
         <w:lastRenderedPageBreak/>
-        <w:t xml:space="preserve">iv. </w:t>
-      </w:r>
-      <w:r>
-        <w:rPr>
-          <w:noProof/>
-        </w:rPr>
         <w:drawing>
           <wp:inline distT="0" distB="0" distL="0" distR="0" wp14:anchorId="45AF4358" wp14:editId="6B6952EB">
             <wp:extent cx="5943600" cy="5714365"/>
@@ -322,6 +374,11 @@
       </w:r>
     </w:p>
     <w:p>
+      <w:r>
+        <w:t>1)</w:t>
+      </w:r>
+    </w:p>
+    <w:p>
       <w:pPr>
         <w:pStyle w:val="ListParagraph"/>
         <w:numPr>
@@ -336,7 +393,15 @@
         <w:t xml:space="preserve">nt but still plays a visible role in the tree. </w:t>
       </w:r>
       <w:r>
-        <w:t xml:space="preserve">For those with high income, high credit scores, lower educations and higher DTI, employment plays some role. </w:t>
+        <w:t xml:space="preserve">For those with high income, high credit scores, lower </w:t>
+      </w:r>
+      <w:proofErr w:type="gramStart"/>
+      <w:r>
+        <w:t>educations</w:t>
+      </w:r>
+      <w:proofErr w:type="gramEnd"/>
+      <w:r>
+        <w:t xml:space="preserve"> and higher DTI, employment plays some role. </w:t>
       </w:r>
     </w:p>
     <w:p>
@@ -348,13 +413,23 @@
         </w:numPr>
       </w:pPr>
       <w:r>
-        <w:t xml:space="preserve">Gender was used in our rpart(), but did not show up in the decision tree. </w:t>
-      </w:r>
-    </w:p>
-    <w:p>
-      <w:pPr>
-        <w:ind w:left="720"/>
-      </w:pPr>
+        <w:t xml:space="preserve">Gender was used in our </w:t>
+      </w:r>
+      <w:proofErr w:type="spellStart"/>
+      <w:proofErr w:type="gramStart"/>
+      <w:r>
+        <w:t>rpart</w:t>
+      </w:r>
+      <w:proofErr w:type="spellEnd"/>
+      <w:r>
+        <w:t>(</w:t>
+      </w:r>
+      <w:proofErr w:type="gramEnd"/>
+      <w:r>
+        <w:t xml:space="preserve">), but did not show up in the decision tree. </w:t>
+      </w:r>
+    </w:p>
+    <w:p>
       <w:r>
         <w:t xml:space="preserve">2) </w:t>
       </w:r>
@@ -385,13 +460,27 @@
       <w:r>
         <w:t xml:space="preserve"> are supported visually on the tree by reducing the impurity multiple times.</w:t>
       </w:r>
+    </w:p>
+    <w:p>
+      <w:r>
+        <w:lastRenderedPageBreak/>
+        <w:t>(I)</w:t>
+      </w:r>
+    </w:p>
+    <w:p>
+      <w:r>
+        <w:tab/>
+        <w:t>iii. Screenshot with title and tweak=1.1</w:t>
+      </w:r>
       <w:r>
         <w:t xml:space="preserve">  </w:t>
       </w:r>
     </w:p>
     <w:p>
       <w:r>
-        <w:lastRenderedPageBreak/>
+        <w:rPr>
+          <w:noProof/>
+        </w:rPr>
         <w:drawing>
           <wp:inline distT="0" distB="0" distL="0" distR="0" wp14:anchorId="3CF446C5" wp14:editId="3CC1AA63">
             <wp:extent cx="5943600" cy="3411220"/>
@@ -429,6 +518,1812 @@
         </w:drawing>
       </w:r>
     </w:p>
+    <w:p>
+      <w:r>
+        <w:br w:type="page"/>
+      </w:r>
+    </w:p>
+    <w:p>
+      <w:r>
+        <w:lastRenderedPageBreak/>
+        <w:t>(m)</w:t>
+      </w:r>
+    </w:p>
+    <w:p>
+      <w:pPr>
+        <w:ind w:firstLine="720"/>
+      </w:pPr>
+      <w:r>
+        <w:t xml:space="preserve">ii. </w:t>
+      </w:r>
+      <w:r>
+        <w:t>Tree with “extra=1” argument:</w:t>
+      </w:r>
+      <w:r>
+        <w:rPr>
+          <w:noProof/>
+        </w:rPr>
+        <w:drawing>
+          <wp:inline distT="0" distB="0" distL="0" distR="0" wp14:anchorId="74963600" wp14:editId="559FFEF5">
+            <wp:extent cx="5943600" cy="4332605"/>
+            <wp:effectExtent l="0" t="0" r="0" b="0"/>
+            <wp:docPr id="2072698162" name="Picture 1" descr="A diagram of a graph&#10;&#10;AI-generated content may be incorrect."/>
+            <wp:cNvGraphicFramePr>
+              <a:graphicFrameLocks xmlns:a="http://schemas.openxmlformats.org/drawingml/2006/main" noChangeAspect="1"/>
+            </wp:cNvGraphicFramePr>
+            <a:graphic xmlns:a="http://schemas.openxmlformats.org/drawingml/2006/main">
+              <a:graphicData uri="http://schemas.openxmlformats.org/drawingml/2006/picture">
+                <pic:pic xmlns:pic="http://schemas.openxmlformats.org/drawingml/2006/picture">
+                  <pic:nvPicPr>
+                    <pic:cNvPr id="2072698162" name="Picture 1" descr="A diagram of a graph&#10;&#10;AI-generated content may be incorrect."/>
+                    <pic:cNvPicPr/>
+                  </pic:nvPicPr>
+                  <pic:blipFill>
+                    <a:blip r:embed="rId14"/>
+                    <a:stretch>
+                      <a:fillRect/>
+                    </a:stretch>
+                  </pic:blipFill>
+                  <pic:spPr>
+                    <a:xfrm>
+                      <a:off x="0" y="0"/>
+                      <a:ext cx="5943600" cy="4332605"/>
+                    </a:xfrm>
+                    <a:prstGeom prst="rect">
+                      <a:avLst/>
+                    </a:prstGeom>
+                  </pic:spPr>
+                </pic:pic>
+              </a:graphicData>
+            </a:graphic>
+          </wp:inline>
+        </w:drawing>
+      </w:r>
+    </w:p>
+    <w:p>
+      <w:r>
+        <w:br w:type="page"/>
+      </w:r>
+    </w:p>
+    <w:p>
+      <w:pPr>
+        <w:pStyle w:val="ListParagraph"/>
+        <w:numPr>
+          <w:ilvl w:val="0"/>
+          <w:numId w:val="7"/>
+        </w:numPr>
+      </w:pPr>
+      <w:r>
+        <w:lastRenderedPageBreak/>
+        <w:t>Calculating reduction in impurity:</w:t>
+      </w:r>
+    </w:p>
+    <w:tbl>
+      <w:tblPr>
+        <w:tblStyle w:val="TableGrid"/>
+        <w:tblW w:w="0" w:type="auto"/>
+        <w:tblLook w:val="04A0" w:firstRow="1" w:lastRow="0" w:firstColumn="1" w:lastColumn="0" w:noHBand="0" w:noVBand="1"/>
+      </w:tblPr>
+      <w:tblGrid>
+        <w:gridCol w:w="1870"/>
+        <w:gridCol w:w="1870"/>
+        <w:gridCol w:w="1870"/>
+        <w:gridCol w:w="1870"/>
+        <w:gridCol w:w="1870"/>
+      </w:tblGrid>
+      <w:tr>
+        <w:tc>
+          <w:tcPr>
+            <w:tcW w:w="1870" w:type="dxa"/>
+          </w:tcPr>
+          <w:p/>
+        </w:tc>
+        <w:tc>
+          <w:tcPr>
+            <w:tcW w:w="1870" w:type="dxa"/>
+          </w:tcPr>
+          <w:p>
+            <w:r>
+              <w:t>Count for class 0</w:t>
+            </w:r>
+          </w:p>
+        </w:tc>
+        <w:tc>
+          <w:tcPr>
+            <w:tcW w:w="1870" w:type="dxa"/>
+          </w:tcPr>
+          <w:p>
+            <w:r>
+              <w:t>Count for class 1</w:t>
+            </w:r>
+          </w:p>
+        </w:tc>
+        <w:tc>
+          <w:tcPr>
+            <w:tcW w:w="1870" w:type="dxa"/>
+          </w:tcPr>
+          <w:p>
+            <w:r>
+              <w:t>Impurity</w:t>
+            </w:r>
+          </w:p>
+        </w:tc>
+        <w:tc>
+          <w:tcPr>
+            <w:tcW w:w="1870" w:type="dxa"/>
+          </w:tcPr>
+          <w:p>
+            <w:r>
+              <w:t>Weight</w:t>
+            </w:r>
+          </w:p>
+        </w:tc>
+      </w:tr>
+      <w:tr>
+        <w:tc>
+          <w:tcPr>
+            <w:tcW w:w="1870" w:type="dxa"/>
+          </w:tcPr>
+          <w:p>
+            <w:r>
+              <w:t>Root Node</w:t>
+            </w:r>
+          </w:p>
+        </w:tc>
+        <w:tc>
+          <w:tcPr>
+            <w:tcW w:w="1870" w:type="dxa"/>
+          </w:tcPr>
+          <w:p>
+            <w:r>
+              <w:t>110</w:t>
+            </w:r>
+          </w:p>
+        </w:tc>
+        <w:tc>
+          <w:tcPr>
+            <w:tcW w:w="1870" w:type="dxa"/>
+          </w:tcPr>
+          <w:p>
+            <w:r>
+              <w:t>170</w:t>
+            </w:r>
+          </w:p>
+        </w:tc>
+        <w:tc>
+          <w:tcPr>
+            <w:tcW w:w="1870" w:type="dxa"/>
+          </w:tcPr>
+          <w:p>
+            <w:r>
+              <w:t>0.6071</w:t>
+            </w:r>
+          </w:p>
+        </w:tc>
+        <w:tc>
+          <w:tcPr>
+            <w:tcW w:w="1870" w:type="dxa"/>
+          </w:tcPr>
+          <w:p>
+            <w:r>
+              <w:t>1.00</w:t>
+            </w:r>
+          </w:p>
+        </w:tc>
+      </w:tr>
+      <w:tr>
+        <w:tc>
+          <w:tcPr>
+            <w:tcW w:w="1870" w:type="dxa"/>
+          </w:tcPr>
+          <w:p>
+            <w:r>
+              <w:t>Left Child of Root</w:t>
+            </w:r>
+          </w:p>
+        </w:tc>
+        <w:tc>
+          <w:tcPr>
+            <w:tcW w:w="1870" w:type="dxa"/>
+          </w:tcPr>
+          <w:p>
+            <w:r>
+              <w:t>29</w:t>
+            </w:r>
+          </w:p>
+        </w:tc>
+        <w:tc>
+          <w:tcPr>
+            <w:tcW w:w="1870" w:type="dxa"/>
+          </w:tcPr>
+          <w:p>
+            <w:r>
+              <w:t>13</w:t>
+            </w:r>
+          </w:p>
+        </w:tc>
+        <w:tc>
+          <w:tcPr>
+            <w:tcW w:w="1870" w:type="dxa"/>
+          </w:tcPr>
+          <w:p>
+            <w:r>
+              <w:t>0.3095</w:t>
+            </w:r>
+          </w:p>
+        </w:tc>
+        <w:tc>
+          <w:tcPr>
+            <w:tcW w:w="1870" w:type="dxa"/>
+          </w:tcPr>
+          <w:p>
+            <w:r>
+              <w:t>0.15</w:t>
+            </w:r>
+          </w:p>
+        </w:tc>
+      </w:tr>
+      <w:tr>
+        <w:tc>
+          <w:tcPr>
+            <w:tcW w:w="1870" w:type="dxa"/>
+          </w:tcPr>
+          <w:p>
+            <w:r>
+              <w:t>Right Child of Root</w:t>
+            </w:r>
+          </w:p>
+        </w:tc>
+        <w:tc>
+          <w:tcPr>
+            <w:tcW w:w="1870" w:type="dxa"/>
+          </w:tcPr>
+          <w:p>
+            <w:r>
+              <w:t>81</w:t>
+            </w:r>
+          </w:p>
+        </w:tc>
+        <w:tc>
+          <w:tcPr>
+            <w:tcW w:w="1870" w:type="dxa"/>
+          </w:tcPr>
+          <w:p>
+            <w:r>
+              <w:t>157</w:t>
+            </w:r>
+          </w:p>
+        </w:tc>
+        <w:tc>
+          <w:tcPr>
+            <w:tcW w:w="1870" w:type="dxa"/>
+          </w:tcPr>
+          <w:p>
+            <w:r>
+              <w:t>0.6597</w:t>
+            </w:r>
+          </w:p>
+        </w:tc>
+        <w:tc>
+          <w:tcPr>
+            <w:tcW w:w="1870" w:type="dxa"/>
+          </w:tcPr>
+          <w:p>
+            <w:r>
+              <w:t>0.85</w:t>
+            </w:r>
+          </w:p>
+        </w:tc>
+      </w:tr>
+    </w:tbl>
+    <w:p/>
+    <w:p>
+      <w:pPr>
+        <w:rPr>
+          <w:rFonts w:eastAsiaTheme="minorEastAsia"/>
+        </w:rPr>
+      </w:pPr>
+      <m:oMathPara>
+        <m:oMath>
+          <m:r>
+            <w:rPr>
+              <w:rFonts w:ascii="Cambria Math" w:hAnsi="Cambria Math"/>
+            </w:rPr>
+            <m:t>I</m:t>
+          </m:r>
+          <m:d>
+            <m:dPr>
+              <m:ctrlPr>
+                <w:rPr>
+                  <w:rFonts w:ascii="Cambria Math" w:hAnsi="Cambria Math"/>
+                  <w:i/>
+                </w:rPr>
+              </m:ctrlPr>
+            </m:dPr>
+            <m:e>
+              <m:sSub>
+                <m:sSubPr>
+                  <m:ctrlPr>
+                    <w:rPr>
+                      <w:rFonts w:ascii="Cambria Math" w:hAnsi="Cambria Math"/>
+                      <w:i/>
+                    </w:rPr>
+                  </m:ctrlPr>
+                </m:sSubPr>
+                <m:e>
+                  <m:r>
+                    <w:rPr>
+                      <w:rFonts w:ascii="Cambria Math" w:hAnsi="Cambria Math"/>
+                    </w:rPr>
+                    <m:t>N</m:t>
+                  </m:r>
+                </m:e>
+                <m:sub>
+                  <m:r>
+                    <w:rPr>
+                      <w:rFonts w:ascii="Cambria Math" w:hAnsi="Cambria Math"/>
+                    </w:rPr>
+                    <m:t>0</m:t>
+                  </m:r>
+                </m:sub>
+              </m:sSub>
+            </m:e>
+          </m:d>
+          <m:r>
+            <w:rPr>
+              <w:rFonts w:ascii="Cambria Math" w:hAnsi="Cambria Math"/>
+            </w:rPr>
+            <m:t>=2*</m:t>
+          </m:r>
+          <m:sSub>
+            <m:sSubPr>
+              <m:ctrlPr>
+                <w:rPr>
+                  <w:rFonts w:ascii="Cambria Math" w:hAnsi="Cambria Math"/>
+                  <w:i/>
+                </w:rPr>
+              </m:ctrlPr>
+            </m:sSubPr>
+            <m:e>
+              <m:r>
+                <w:rPr>
+                  <w:rFonts w:ascii="Cambria Math" w:hAnsi="Cambria Math"/>
+                </w:rPr>
+                <m:t>P</m:t>
+              </m:r>
+            </m:e>
+            <m:sub>
+              <m:r>
+                <w:rPr>
+                  <w:rFonts w:ascii="Cambria Math" w:hAnsi="Cambria Math"/>
+                </w:rPr>
+                <m:t>0</m:t>
+              </m:r>
+            </m:sub>
+          </m:sSub>
+          <m:d>
+            <m:dPr>
+              <m:ctrlPr>
+                <w:rPr>
+                  <w:rFonts w:ascii="Cambria Math" w:hAnsi="Cambria Math"/>
+                  <w:i/>
+                </w:rPr>
+              </m:ctrlPr>
+            </m:dPr>
+            <m:e>
+              <m:r>
+                <w:rPr>
+                  <w:rFonts w:ascii="Cambria Math" w:hAnsi="Cambria Math"/>
+                </w:rPr>
+                <m:t>Decline</m:t>
+              </m:r>
+            </m:e>
+          </m:d>
+          <m:r>
+            <w:rPr>
+              <w:rFonts w:ascii="Cambria Math" w:hAnsi="Cambria Math"/>
+            </w:rPr>
+            <m:t>*</m:t>
+          </m:r>
+          <m:sSub>
+            <m:sSubPr>
+              <m:ctrlPr>
+                <w:rPr>
+                  <w:rFonts w:ascii="Cambria Math" w:hAnsi="Cambria Math"/>
+                  <w:i/>
+                </w:rPr>
+              </m:ctrlPr>
+            </m:sSubPr>
+            <m:e>
+              <m:r>
+                <w:rPr>
+                  <w:rFonts w:ascii="Cambria Math" w:hAnsi="Cambria Math"/>
+                </w:rPr>
+                <m:t>P</m:t>
+              </m:r>
+            </m:e>
+            <m:sub>
+              <m:r>
+                <w:rPr>
+                  <w:rFonts w:ascii="Cambria Math" w:hAnsi="Cambria Math"/>
+                </w:rPr>
+                <m:t>0</m:t>
+              </m:r>
+            </m:sub>
+          </m:sSub>
+          <m:d>
+            <m:dPr>
+              <m:ctrlPr>
+                <w:rPr>
+                  <w:rFonts w:ascii="Cambria Math" w:hAnsi="Cambria Math"/>
+                  <w:i/>
+                </w:rPr>
+              </m:ctrlPr>
+            </m:dPr>
+            <m:e>
+              <m:r>
+                <w:rPr>
+                  <w:rFonts w:ascii="Cambria Math" w:hAnsi="Cambria Math"/>
+                </w:rPr>
+                <m:t>Accept</m:t>
+              </m:r>
+            </m:e>
+          </m:d>
+          <m:r>
+            <w:rPr>
+              <w:rFonts w:ascii="Cambria Math" w:hAnsi="Cambria Math"/>
+            </w:rPr>
+            <m:t>=2*</m:t>
+          </m:r>
+          <m:d>
+            <m:dPr>
+              <m:ctrlPr>
+                <w:rPr>
+                  <w:rFonts w:ascii="Cambria Math" w:hAnsi="Cambria Math"/>
+                  <w:i/>
+                </w:rPr>
+              </m:ctrlPr>
+            </m:dPr>
+            <m:e>
+              <m:f>
+                <m:fPr>
+                  <m:ctrlPr>
+                    <w:rPr>
+                      <w:rFonts w:ascii="Cambria Math" w:hAnsi="Cambria Math"/>
+                      <w:i/>
+                    </w:rPr>
+                  </m:ctrlPr>
+                </m:fPr>
+                <m:num>
+                  <m:r>
+                    <w:rPr>
+                      <w:rFonts w:ascii="Cambria Math" w:hAnsi="Cambria Math"/>
+                    </w:rPr>
+                    <m:t>110</m:t>
+                  </m:r>
+                </m:num>
+                <m:den>
+                  <m:r>
+                    <w:rPr>
+                      <w:rFonts w:ascii="Cambria Math" w:hAnsi="Cambria Math"/>
+                    </w:rPr>
+                    <m:t>280</m:t>
+                  </m:r>
+                </m:den>
+              </m:f>
+            </m:e>
+          </m:d>
+          <m:r>
+            <w:rPr>
+              <w:rFonts w:ascii="Cambria Math" w:hAnsi="Cambria Math"/>
+            </w:rPr>
+            <m:t>*</m:t>
+          </m:r>
+          <m:d>
+            <m:dPr>
+              <m:ctrlPr>
+                <w:rPr>
+                  <w:rFonts w:ascii="Cambria Math" w:hAnsi="Cambria Math"/>
+                  <w:i/>
+                </w:rPr>
+              </m:ctrlPr>
+            </m:dPr>
+            <m:e>
+              <m:f>
+                <m:fPr>
+                  <m:ctrlPr>
+                    <w:rPr>
+                      <w:rFonts w:ascii="Cambria Math" w:hAnsi="Cambria Math"/>
+                      <w:i/>
+                    </w:rPr>
+                  </m:ctrlPr>
+                </m:fPr>
+                <m:num>
+                  <m:r>
+                    <w:rPr>
+                      <w:rFonts w:ascii="Cambria Math" w:hAnsi="Cambria Math"/>
+                    </w:rPr>
+                    <m:t>170</m:t>
+                  </m:r>
+                </m:num>
+                <m:den>
+                  <m:r>
+                    <w:rPr>
+                      <w:rFonts w:ascii="Cambria Math" w:hAnsi="Cambria Math"/>
+                    </w:rPr>
+                    <m:t>280</m:t>
+                  </m:r>
+                </m:den>
+              </m:f>
+            </m:e>
+          </m:d>
+          <m:r>
+            <w:rPr>
+              <w:rFonts w:ascii="Cambria Math" w:hAnsi="Cambria Math"/>
+            </w:rPr>
+            <m:t>=0.6071</m:t>
+          </m:r>
+        </m:oMath>
+      </m:oMathPara>
+    </w:p>
+    <w:p>
+      <m:oMathPara>
+        <m:oMath>
+          <m:r>
+            <w:rPr>
+              <w:rFonts w:ascii="Cambria Math" w:hAnsi="Cambria Math"/>
+            </w:rPr>
+            <m:t>I</m:t>
+          </m:r>
+          <m:d>
+            <m:dPr>
+              <m:ctrlPr>
+                <w:rPr>
+                  <w:rFonts w:ascii="Cambria Math" w:hAnsi="Cambria Math"/>
+                  <w:i/>
+                </w:rPr>
+              </m:ctrlPr>
+            </m:dPr>
+            <m:e>
+              <m:sSub>
+                <m:sSubPr>
+                  <m:ctrlPr>
+                    <w:rPr>
+                      <w:rFonts w:ascii="Cambria Math" w:hAnsi="Cambria Math"/>
+                      <w:i/>
+                    </w:rPr>
+                  </m:ctrlPr>
+                </m:sSubPr>
+                <m:e>
+                  <m:r>
+                    <w:rPr>
+                      <w:rFonts w:ascii="Cambria Math" w:hAnsi="Cambria Math"/>
+                    </w:rPr>
+                    <m:t>N</m:t>
+                  </m:r>
+                </m:e>
+                <m:sub>
+                  <m:r>
+                    <w:rPr>
+                      <w:rFonts w:ascii="Cambria Math" w:hAnsi="Cambria Math"/>
+                    </w:rPr>
+                    <m:t>L</m:t>
+                  </m:r>
+                </m:sub>
+              </m:sSub>
+            </m:e>
+          </m:d>
+          <m:r>
+            <w:rPr>
+              <w:rFonts w:ascii="Cambria Math" w:hAnsi="Cambria Math"/>
+            </w:rPr>
+            <m:t>=2*</m:t>
+          </m:r>
+          <m:sSub>
+            <m:sSubPr>
+              <m:ctrlPr>
+                <w:rPr>
+                  <w:rFonts w:ascii="Cambria Math" w:hAnsi="Cambria Math"/>
+                  <w:i/>
+                </w:rPr>
+              </m:ctrlPr>
+            </m:sSubPr>
+            <m:e>
+              <m:r>
+                <w:rPr>
+                  <w:rFonts w:ascii="Cambria Math" w:hAnsi="Cambria Math"/>
+                </w:rPr>
+                <m:t>P</m:t>
+              </m:r>
+            </m:e>
+            <m:sub>
+              <m:r>
+                <w:rPr>
+                  <w:rFonts w:ascii="Cambria Math" w:hAnsi="Cambria Math"/>
+                </w:rPr>
+                <m:t>L</m:t>
+              </m:r>
+            </m:sub>
+          </m:sSub>
+          <m:d>
+            <m:dPr>
+              <m:ctrlPr>
+                <w:rPr>
+                  <w:rFonts w:ascii="Cambria Math" w:hAnsi="Cambria Math"/>
+                  <w:i/>
+                </w:rPr>
+              </m:ctrlPr>
+            </m:dPr>
+            <m:e>
+              <m:r>
+                <w:rPr>
+                  <w:rFonts w:ascii="Cambria Math" w:hAnsi="Cambria Math"/>
+                </w:rPr>
+                <m:t>Decline</m:t>
+              </m:r>
+            </m:e>
+          </m:d>
+          <m:r>
+            <w:rPr>
+              <w:rFonts w:ascii="Cambria Math" w:hAnsi="Cambria Math"/>
+            </w:rPr>
+            <m:t>*</m:t>
+          </m:r>
+          <m:sSub>
+            <m:sSubPr>
+              <m:ctrlPr>
+                <w:rPr>
+                  <w:rFonts w:ascii="Cambria Math" w:hAnsi="Cambria Math"/>
+                  <w:i/>
+                </w:rPr>
+              </m:ctrlPr>
+            </m:sSubPr>
+            <m:e>
+              <m:r>
+                <w:rPr>
+                  <w:rFonts w:ascii="Cambria Math" w:hAnsi="Cambria Math"/>
+                </w:rPr>
+                <m:t>P</m:t>
+              </m:r>
+            </m:e>
+            <m:sub>
+              <m:r>
+                <w:rPr>
+                  <w:rFonts w:ascii="Cambria Math" w:hAnsi="Cambria Math"/>
+                </w:rPr>
+                <m:t>L</m:t>
+              </m:r>
+            </m:sub>
+          </m:sSub>
+          <m:d>
+            <m:dPr>
+              <m:ctrlPr>
+                <w:rPr>
+                  <w:rFonts w:ascii="Cambria Math" w:hAnsi="Cambria Math"/>
+                  <w:i/>
+                </w:rPr>
+              </m:ctrlPr>
+            </m:dPr>
+            <m:e>
+              <m:r>
+                <w:rPr>
+                  <w:rFonts w:ascii="Cambria Math" w:hAnsi="Cambria Math"/>
+                </w:rPr>
+                <m:t>Accept</m:t>
+              </m:r>
+            </m:e>
+          </m:d>
+          <m:r>
+            <w:rPr>
+              <w:rFonts w:ascii="Cambria Math" w:hAnsi="Cambria Math"/>
+            </w:rPr>
+            <m:t>=2*</m:t>
+          </m:r>
+          <m:d>
+            <m:dPr>
+              <m:ctrlPr>
+                <w:rPr>
+                  <w:rFonts w:ascii="Cambria Math" w:hAnsi="Cambria Math"/>
+                  <w:i/>
+                </w:rPr>
+              </m:ctrlPr>
+            </m:dPr>
+            <m:e>
+              <m:f>
+                <m:fPr>
+                  <m:ctrlPr>
+                    <w:rPr>
+                      <w:rFonts w:ascii="Cambria Math" w:hAnsi="Cambria Math"/>
+                      <w:i/>
+                    </w:rPr>
+                  </m:ctrlPr>
+                </m:fPr>
+                <m:num>
+                  <m:r>
+                    <w:rPr>
+                      <w:rFonts w:ascii="Cambria Math" w:hAnsi="Cambria Math"/>
+                    </w:rPr>
+                    <m:t>29</m:t>
+                  </m:r>
+                </m:num>
+                <m:den>
+                  <m:r>
+                    <w:rPr>
+                      <w:rFonts w:ascii="Cambria Math" w:hAnsi="Cambria Math"/>
+                    </w:rPr>
+                    <m:t>42</m:t>
+                  </m:r>
+                </m:den>
+              </m:f>
+            </m:e>
+          </m:d>
+          <m:r>
+            <w:rPr>
+              <w:rFonts w:ascii="Cambria Math" w:hAnsi="Cambria Math"/>
+            </w:rPr>
+            <m:t>*</m:t>
+          </m:r>
+          <m:d>
+            <m:dPr>
+              <m:ctrlPr>
+                <w:rPr>
+                  <w:rFonts w:ascii="Cambria Math" w:hAnsi="Cambria Math"/>
+                  <w:i/>
+                </w:rPr>
+              </m:ctrlPr>
+            </m:dPr>
+            <m:e>
+              <m:f>
+                <m:fPr>
+                  <m:ctrlPr>
+                    <w:rPr>
+                      <w:rFonts w:ascii="Cambria Math" w:hAnsi="Cambria Math"/>
+                      <w:i/>
+                    </w:rPr>
+                  </m:ctrlPr>
+                </m:fPr>
+                <m:num>
+                  <m:r>
+                    <w:rPr>
+                      <w:rFonts w:ascii="Cambria Math" w:hAnsi="Cambria Math"/>
+                    </w:rPr>
+                    <m:t>13</m:t>
+                  </m:r>
+                </m:num>
+                <m:den>
+                  <m:r>
+                    <w:rPr>
+                      <w:rFonts w:ascii="Cambria Math" w:hAnsi="Cambria Math"/>
+                    </w:rPr>
+                    <m:t>42</m:t>
+                  </m:r>
+                </m:den>
+              </m:f>
+            </m:e>
+          </m:d>
+          <m:r>
+            <w:rPr>
+              <w:rFonts w:ascii="Cambria Math" w:hAnsi="Cambria Math"/>
+            </w:rPr>
+            <m:t>=0.3095</m:t>
+          </m:r>
+        </m:oMath>
+      </m:oMathPara>
+    </w:p>
+    <w:p>
+      <w:pPr>
+        <w:rPr>
+          <w:rFonts w:eastAsiaTheme="minorEastAsia"/>
+        </w:rPr>
+      </w:pPr>
+      <m:oMathPara>
+        <m:oMath>
+          <m:r>
+            <w:rPr>
+              <w:rFonts w:ascii="Cambria Math" w:hAnsi="Cambria Math"/>
+            </w:rPr>
+            <m:t>I</m:t>
+          </m:r>
+          <m:d>
+            <m:dPr>
+              <m:ctrlPr>
+                <w:rPr>
+                  <w:rFonts w:ascii="Cambria Math" w:hAnsi="Cambria Math"/>
+                  <w:i/>
+                </w:rPr>
+              </m:ctrlPr>
+            </m:dPr>
+            <m:e>
+              <m:sSub>
+                <m:sSubPr>
+                  <m:ctrlPr>
+                    <w:rPr>
+                      <w:rFonts w:ascii="Cambria Math" w:hAnsi="Cambria Math"/>
+                      <w:i/>
+                    </w:rPr>
+                  </m:ctrlPr>
+                </m:sSubPr>
+                <m:e>
+                  <m:r>
+                    <w:rPr>
+                      <w:rFonts w:ascii="Cambria Math" w:hAnsi="Cambria Math"/>
+                    </w:rPr>
+                    <m:t>N</m:t>
+                  </m:r>
+                </m:e>
+                <m:sub>
+                  <m:r>
+                    <w:rPr>
+                      <w:rFonts w:ascii="Cambria Math" w:hAnsi="Cambria Math"/>
+                    </w:rPr>
+                    <m:t>R</m:t>
+                  </m:r>
+                </m:sub>
+              </m:sSub>
+            </m:e>
+          </m:d>
+          <m:r>
+            <w:rPr>
+              <w:rFonts w:ascii="Cambria Math" w:hAnsi="Cambria Math"/>
+            </w:rPr>
+            <m:t>=2*</m:t>
+          </m:r>
+          <m:sSub>
+            <m:sSubPr>
+              <m:ctrlPr>
+                <w:rPr>
+                  <w:rFonts w:ascii="Cambria Math" w:hAnsi="Cambria Math"/>
+                  <w:i/>
+                </w:rPr>
+              </m:ctrlPr>
+            </m:sSubPr>
+            <m:e>
+              <m:r>
+                <w:rPr>
+                  <w:rFonts w:ascii="Cambria Math" w:hAnsi="Cambria Math"/>
+                </w:rPr>
+                <m:t>P</m:t>
+              </m:r>
+            </m:e>
+            <m:sub>
+              <m:r>
+                <w:rPr>
+                  <w:rFonts w:ascii="Cambria Math" w:hAnsi="Cambria Math"/>
+                </w:rPr>
+                <m:t>R</m:t>
+              </m:r>
+            </m:sub>
+          </m:sSub>
+          <m:d>
+            <m:dPr>
+              <m:ctrlPr>
+                <w:rPr>
+                  <w:rFonts w:ascii="Cambria Math" w:hAnsi="Cambria Math"/>
+                  <w:i/>
+                </w:rPr>
+              </m:ctrlPr>
+            </m:dPr>
+            <m:e>
+              <m:r>
+                <w:rPr>
+                  <w:rFonts w:ascii="Cambria Math" w:hAnsi="Cambria Math"/>
+                </w:rPr>
+                <m:t>Decline</m:t>
+              </m:r>
+            </m:e>
+          </m:d>
+          <m:r>
+            <w:rPr>
+              <w:rFonts w:ascii="Cambria Math" w:hAnsi="Cambria Math"/>
+            </w:rPr>
+            <m:t>*</m:t>
+          </m:r>
+          <m:sSub>
+            <m:sSubPr>
+              <m:ctrlPr>
+                <w:rPr>
+                  <w:rFonts w:ascii="Cambria Math" w:hAnsi="Cambria Math"/>
+                  <w:i/>
+                </w:rPr>
+              </m:ctrlPr>
+            </m:sSubPr>
+            <m:e>
+              <m:r>
+                <w:rPr>
+                  <w:rFonts w:ascii="Cambria Math" w:hAnsi="Cambria Math"/>
+                </w:rPr>
+                <m:t>P</m:t>
+              </m:r>
+            </m:e>
+            <m:sub>
+              <m:r>
+                <w:rPr>
+                  <w:rFonts w:ascii="Cambria Math" w:hAnsi="Cambria Math"/>
+                </w:rPr>
+                <m:t>R</m:t>
+              </m:r>
+            </m:sub>
+          </m:sSub>
+          <m:d>
+            <m:dPr>
+              <m:ctrlPr>
+                <w:rPr>
+                  <w:rFonts w:ascii="Cambria Math" w:hAnsi="Cambria Math"/>
+                  <w:i/>
+                </w:rPr>
+              </m:ctrlPr>
+            </m:dPr>
+            <m:e>
+              <m:r>
+                <w:rPr>
+                  <w:rFonts w:ascii="Cambria Math" w:hAnsi="Cambria Math"/>
+                </w:rPr>
+                <m:t>Accept</m:t>
+              </m:r>
+            </m:e>
+          </m:d>
+          <m:r>
+            <w:rPr>
+              <w:rFonts w:ascii="Cambria Math" w:hAnsi="Cambria Math"/>
+            </w:rPr>
+            <m:t>=2*</m:t>
+          </m:r>
+          <m:d>
+            <m:dPr>
+              <m:ctrlPr>
+                <w:rPr>
+                  <w:rFonts w:ascii="Cambria Math" w:hAnsi="Cambria Math"/>
+                  <w:i/>
+                </w:rPr>
+              </m:ctrlPr>
+            </m:dPr>
+            <m:e>
+              <m:f>
+                <m:fPr>
+                  <m:ctrlPr>
+                    <w:rPr>
+                      <w:rFonts w:ascii="Cambria Math" w:hAnsi="Cambria Math"/>
+                      <w:i/>
+                    </w:rPr>
+                  </m:ctrlPr>
+                </m:fPr>
+                <m:num>
+                  <m:r>
+                    <w:rPr>
+                      <w:rFonts w:ascii="Cambria Math" w:hAnsi="Cambria Math"/>
+                    </w:rPr>
+                    <m:t>81</m:t>
+                  </m:r>
+                </m:num>
+                <m:den>
+                  <m:r>
+                    <w:rPr>
+                      <w:rFonts w:ascii="Cambria Math" w:hAnsi="Cambria Math"/>
+                    </w:rPr>
+                    <m:t>238</m:t>
+                  </m:r>
+                </m:den>
+              </m:f>
+            </m:e>
+          </m:d>
+          <m:r>
+            <w:rPr>
+              <w:rFonts w:ascii="Cambria Math" w:hAnsi="Cambria Math"/>
+            </w:rPr>
+            <m:t>*</m:t>
+          </m:r>
+          <m:d>
+            <m:dPr>
+              <m:ctrlPr>
+                <w:rPr>
+                  <w:rFonts w:ascii="Cambria Math" w:hAnsi="Cambria Math"/>
+                  <w:i/>
+                </w:rPr>
+              </m:ctrlPr>
+            </m:dPr>
+            <m:e>
+              <m:f>
+                <m:fPr>
+                  <m:ctrlPr>
+                    <w:rPr>
+                      <w:rFonts w:ascii="Cambria Math" w:hAnsi="Cambria Math"/>
+                      <w:i/>
+                    </w:rPr>
+                  </m:ctrlPr>
+                </m:fPr>
+                <m:num>
+                  <m:r>
+                    <w:rPr>
+                      <w:rFonts w:ascii="Cambria Math" w:hAnsi="Cambria Math"/>
+                    </w:rPr>
+                    <m:t>157</m:t>
+                  </m:r>
+                </m:num>
+                <m:den>
+                  <m:r>
+                    <w:rPr>
+                      <w:rFonts w:ascii="Cambria Math" w:hAnsi="Cambria Math"/>
+                    </w:rPr>
+                    <m:t>238</m:t>
+                  </m:r>
+                </m:den>
+              </m:f>
+            </m:e>
+          </m:d>
+          <m:r>
+            <w:rPr>
+              <w:rFonts w:ascii="Cambria Math" w:hAnsi="Cambria Math"/>
+            </w:rPr>
+            <m:t>=0.6597</m:t>
+          </m:r>
+        </m:oMath>
+      </m:oMathPara>
+    </w:p>
+    <w:p>
+      <w:pPr>
+        <w:rPr>
+          <w:rFonts w:eastAsiaTheme="minorEastAsia"/>
+        </w:rPr>
+      </w:pPr>
+      <m:oMathPara>
+        <m:oMath>
+          <m:r>
+            <w:rPr>
+              <w:rFonts w:ascii="Cambria Math" w:hAnsi="Cambria Math"/>
+            </w:rPr>
+            <m:t>W</m:t>
+          </m:r>
+          <m:d>
+            <m:dPr>
+              <m:ctrlPr>
+                <w:rPr>
+                  <w:rFonts w:ascii="Cambria Math" w:hAnsi="Cambria Math"/>
+                  <w:i/>
+                </w:rPr>
+              </m:ctrlPr>
+            </m:dPr>
+            <m:e>
+              <m:sSub>
+                <m:sSubPr>
+                  <m:ctrlPr>
+                    <w:rPr>
+                      <w:rFonts w:ascii="Cambria Math" w:hAnsi="Cambria Math"/>
+                      <w:i/>
+                    </w:rPr>
+                  </m:ctrlPr>
+                </m:sSubPr>
+                <m:e>
+                  <m:r>
+                    <w:rPr>
+                      <w:rFonts w:ascii="Cambria Math" w:hAnsi="Cambria Math"/>
+                    </w:rPr>
+                    <m:t>N</m:t>
+                  </m:r>
+                </m:e>
+                <m:sub>
+                  <m:r>
+                    <w:rPr>
+                      <w:rFonts w:ascii="Cambria Math" w:hAnsi="Cambria Math"/>
+                    </w:rPr>
+                    <m:t>0</m:t>
+                  </m:r>
+                </m:sub>
+              </m:sSub>
+            </m:e>
+          </m:d>
+          <m:r>
+            <w:rPr>
+              <w:rFonts w:ascii="Cambria Math" w:hAnsi="Cambria Math"/>
+            </w:rPr>
+            <m:t>=</m:t>
+          </m:r>
+          <m:d>
+            <m:dPr>
+              <m:ctrlPr>
+                <w:rPr>
+                  <w:rFonts w:ascii="Cambria Math" w:hAnsi="Cambria Math"/>
+                  <w:i/>
+                </w:rPr>
+              </m:ctrlPr>
+            </m:dPr>
+            <m:e>
+              <m:f>
+                <m:fPr>
+                  <m:ctrlPr>
+                    <w:rPr>
+                      <w:rFonts w:ascii="Cambria Math" w:hAnsi="Cambria Math"/>
+                      <w:i/>
+                    </w:rPr>
+                  </m:ctrlPr>
+                </m:fPr>
+                <m:num>
+                  <m:r>
+                    <w:rPr>
+                      <w:rFonts w:ascii="Cambria Math" w:hAnsi="Cambria Math"/>
+                    </w:rPr>
+                    <m:t>280</m:t>
+                  </m:r>
+                </m:num>
+                <m:den>
+                  <m:r>
+                    <w:rPr>
+                      <w:rFonts w:ascii="Cambria Math" w:hAnsi="Cambria Math"/>
+                    </w:rPr>
+                    <m:t>280</m:t>
+                  </m:r>
+                </m:den>
+              </m:f>
+            </m:e>
+          </m:d>
+          <m:r>
+            <w:rPr>
+              <w:rFonts w:ascii="Cambria Math" w:hAnsi="Cambria Math"/>
+            </w:rPr>
+            <m:t>=1</m:t>
+          </m:r>
+        </m:oMath>
+      </m:oMathPara>
+    </w:p>
+    <w:p>
+      <w:pPr>
+        <w:rPr>
+          <w:rFonts w:eastAsiaTheme="minorEastAsia"/>
+        </w:rPr>
+      </w:pPr>
+      <m:oMathPara>
+        <m:oMath>
+          <m:r>
+            <w:rPr>
+              <w:rFonts w:ascii="Cambria Math" w:hAnsi="Cambria Math"/>
+            </w:rPr>
+            <m:t>W</m:t>
+          </m:r>
+          <m:d>
+            <m:dPr>
+              <m:ctrlPr>
+                <w:rPr>
+                  <w:rFonts w:ascii="Cambria Math" w:hAnsi="Cambria Math"/>
+                  <w:i/>
+                </w:rPr>
+              </m:ctrlPr>
+            </m:dPr>
+            <m:e>
+              <m:sSub>
+                <m:sSubPr>
+                  <m:ctrlPr>
+                    <w:rPr>
+                      <w:rFonts w:ascii="Cambria Math" w:hAnsi="Cambria Math"/>
+                      <w:i/>
+                    </w:rPr>
+                  </m:ctrlPr>
+                </m:sSubPr>
+                <m:e>
+                  <m:r>
+                    <w:rPr>
+                      <w:rFonts w:ascii="Cambria Math" w:hAnsi="Cambria Math"/>
+                    </w:rPr>
+                    <m:t>N</m:t>
+                  </m:r>
+                </m:e>
+                <m:sub>
+                  <m:r>
+                    <w:rPr>
+                      <w:rFonts w:ascii="Cambria Math" w:hAnsi="Cambria Math"/>
+                    </w:rPr>
+                    <m:t>L</m:t>
+                  </m:r>
+                </m:sub>
+              </m:sSub>
+            </m:e>
+          </m:d>
+          <m:r>
+            <w:rPr>
+              <w:rFonts w:ascii="Cambria Math" w:hAnsi="Cambria Math"/>
+            </w:rPr>
+            <m:t>=</m:t>
+          </m:r>
+          <m:d>
+            <m:dPr>
+              <m:ctrlPr>
+                <w:rPr>
+                  <w:rFonts w:ascii="Cambria Math" w:hAnsi="Cambria Math"/>
+                  <w:i/>
+                </w:rPr>
+              </m:ctrlPr>
+            </m:dPr>
+            <m:e>
+              <m:f>
+                <m:fPr>
+                  <m:ctrlPr>
+                    <w:rPr>
+                      <w:rFonts w:ascii="Cambria Math" w:hAnsi="Cambria Math"/>
+                      <w:i/>
+                    </w:rPr>
+                  </m:ctrlPr>
+                </m:fPr>
+                <m:num>
+                  <m:r>
+                    <w:rPr>
+                      <w:rFonts w:ascii="Cambria Math" w:hAnsi="Cambria Math"/>
+                    </w:rPr>
+                    <m:t>42</m:t>
+                  </m:r>
+                </m:num>
+                <m:den>
+                  <m:r>
+                    <w:rPr>
+                      <w:rFonts w:ascii="Cambria Math" w:hAnsi="Cambria Math"/>
+                    </w:rPr>
+                    <m:t>280</m:t>
+                  </m:r>
+                </m:den>
+              </m:f>
+            </m:e>
+          </m:d>
+          <m:r>
+            <w:rPr>
+              <w:rFonts w:ascii="Cambria Math" w:hAnsi="Cambria Math"/>
+            </w:rPr>
+            <m:t>=0.15</m:t>
+          </m:r>
+        </m:oMath>
+      </m:oMathPara>
+    </w:p>
+    <w:p>
+      <w:pPr>
+        <w:rPr>
+          <w:rFonts w:eastAsiaTheme="minorEastAsia"/>
+        </w:rPr>
+      </w:pPr>
+      <m:oMathPara>
+        <m:oMath>
+          <m:r>
+            <w:rPr>
+              <w:rFonts w:ascii="Cambria Math" w:hAnsi="Cambria Math"/>
+            </w:rPr>
+            <m:t>W</m:t>
+          </m:r>
+          <m:d>
+            <m:dPr>
+              <m:ctrlPr>
+                <w:rPr>
+                  <w:rFonts w:ascii="Cambria Math" w:hAnsi="Cambria Math"/>
+                  <w:i/>
+                </w:rPr>
+              </m:ctrlPr>
+            </m:dPr>
+            <m:e>
+              <m:sSub>
+                <m:sSubPr>
+                  <m:ctrlPr>
+                    <w:rPr>
+                      <w:rFonts w:ascii="Cambria Math" w:hAnsi="Cambria Math"/>
+                      <w:i/>
+                    </w:rPr>
+                  </m:ctrlPr>
+                </m:sSubPr>
+                <m:e>
+                  <m:r>
+                    <w:rPr>
+                      <w:rFonts w:ascii="Cambria Math" w:hAnsi="Cambria Math"/>
+                    </w:rPr>
+                    <m:t>N</m:t>
+                  </m:r>
+                </m:e>
+                <m:sub>
+                  <m:r>
+                    <w:rPr>
+                      <w:rFonts w:ascii="Cambria Math" w:hAnsi="Cambria Math"/>
+                    </w:rPr>
+                    <m:t>R</m:t>
+                  </m:r>
+                </m:sub>
+              </m:sSub>
+            </m:e>
+          </m:d>
+          <m:r>
+            <w:rPr>
+              <w:rFonts w:ascii="Cambria Math" w:hAnsi="Cambria Math"/>
+            </w:rPr>
+            <m:t>=</m:t>
+          </m:r>
+          <m:d>
+            <m:dPr>
+              <m:ctrlPr>
+                <w:rPr>
+                  <w:rFonts w:ascii="Cambria Math" w:hAnsi="Cambria Math"/>
+                  <w:i/>
+                </w:rPr>
+              </m:ctrlPr>
+            </m:dPr>
+            <m:e>
+              <m:f>
+                <m:fPr>
+                  <m:ctrlPr>
+                    <w:rPr>
+                      <w:rFonts w:ascii="Cambria Math" w:hAnsi="Cambria Math"/>
+                      <w:i/>
+                    </w:rPr>
+                  </m:ctrlPr>
+                </m:fPr>
+                <m:num>
+                  <m:r>
+                    <w:rPr>
+                      <w:rFonts w:ascii="Cambria Math" w:hAnsi="Cambria Math"/>
+                    </w:rPr>
+                    <m:t>238</m:t>
+                  </m:r>
+                </m:num>
+                <m:den>
+                  <m:r>
+                    <w:rPr>
+                      <w:rFonts w:ascii="Cambria Math" w:hAnsi="Cambria Math"/>
+                    </w:rPr>
+                    <m:t>280</m:t>
+                  </m:r>
+                </m:den>
+              </m:f>
+            </m:e>
+          </m:d>
+          <m:r>
+            <w:rPr>
+              <w:rFonts w:ascii="Cambria Math" w:hAnsi="Cambria Math"/>
+            </w:rPr>
+            <m:t>=0.85</m:t>
+          </m:r>
+        </m:oMath>
+      </m:oMathPara>
+    </w:p>
+    <w:p>
+      <w:pPr>
+        <w:rPr>
+          <w:rFonts w:eastAsiaTheme="minorEastAsia"/>
+        </w:rPr>
+      </w:pPr>
+      <w:r>
+        <w:rPr>
+          <w:rFonts w:eastAsiaTheme="minorEastAsia"/>
+        </w:rPr>
+        <w:t xml:space="preserve">(n) </w:t>
+      </w:r>
+      <w:r>
+        <w:rPr>
+          <w:rFonts w:eastAsiaTheme="minorEastAsia"/>
+        </w:rPr>
+        <w:t>Confusion matrix:</w:t>
+      </w:r>
+    </w:p>
+    <w:p>
+      <w:pPr>
+        <w:rPr>
+          <w:rFonts w:eastAsiaTheme="minorEastAsia"/>
+        </w:rPr>
+      </w:pPr>
+      <w:r>
+        <w:rPr>
+          <w:rFonts w:eastAsiaTheme="minorEastAsia"/>
+        </w:rPr>
+        <w:drawing>
+          <wp:inline distT="0" distB="0" distL="0" distR="0" wp14:anchorId="7CB818D6" wp14:editId="6A2DD117">
+            <wp:extent cx="1524213" cy="495369"/>
+            <wp:effectExtent l="0" t="0" r="0" b="0"/>
+            <wp:docPr id="824687502" name="Picture 1" descr="A black background with white text&#10;&#10;AI-generated content may be incorrect."/>
+            <wp:cNvGraphicFramePr>
+              <a:graphicFrameLocks xmlns:a="http://schemas.openxmlformats.org/drawingml/2006/main" noChangeAspect="1"/>
+            </wp:cNvGraphicFramePr>
+            <a:graphic xmlns:a="http://schemas.openxmlformats.org/drawingml/2006/main">
+              <a:graphicData uri="http://schemas.openxmlformats.org/drawingml/2006/picture">
+                <pic:pic xmlns:pic="http://schemas.openxmlformats.org/drawingml/2006/picture">
+                  <pic:nvPicPr>
+                    <pic:cNvPr id="824687502" name="Picture 1" descr="A black background with white text&#10;&#10;AI-generated content may be incorrect."/>
+                    <pic:cNvPicPr/>
+                  </pic:nvPicPr>
+                  <pic:blipFill>
+                    <a:blip r:embed="rId15"/>
+                    <a:stretch>
+                      <a:fillRect/>
+                    </a:stretch>
+                  </pic:blipFill>
+                  <pic:spPr>
+                    <a:xfrm>
+                      <a:off x="0" y="0"/>
+                      <a:ext cx="1524213" cy="495369"/>
+                    </a:xfrm>
+                    <a:prstGeom prst="rect">
+                      <a:avLst/>
+                    </a:prstGeom>
+                  </pic:spPr>
+                </pic:pic>
+              </a:graphicData>
+            </a:graphic>
+          </wp:inline>
+        </w:drawing>
+      </w:r>
+    </w:p>
+    <w:p>
+      <w:pPr>
+        <w:rPr>
+          <w:rFonts w:eastAsiaTheme="minorEastAsia"/>
+        </w:rPr>
+      </w:pPr>
+      <w:r>
+        <w:rPr>
+          <w:rFonts w:eastAsiaTheme="minorEastAsia"/>
+        </w:rPr>
+        <w:t xml:space="preserve">Our model </w:t>
+      </w:r>
+      <w:r>
+        <w:rPr>
+          <w:rFonts w:eastAsiaTheme="minorEastAsia"/>
+        </w:rPr>
+        <w:t xml:space="preserve">has misclassified 10 approvals as denials as well as </w:t>
+      </w:r>
+      <w:proofErr w:type="gramStart"/>
+      <w:r>
+        <w:rPr>
+          <w:rFonts w:eastAsiaTheme="minorEastAsia"/>
+        </w:rPr>
+        <w:t>misclassifying</w:t>
+      </w:r>
+      <w:proofErr w:type="gramEnd"/>
+      <w:r>
+        <w:rPr>
+          <w:rFonts w:eastAsiaTheme="minorEastAsia"/>
+        </w:rPr>
+        <w:t xml:space="preserve"> 29 denials as approvals. </w:t>
+      </w:r>
+      <w:r>
+        <w:rPr>
+          <w:rFonts w:eastAsiaTheme="minorEastAsia"/>
+        </w:rPr>
+        <w:t xml:space="preserve">It appears that if we were to use our model to determine loan approval, our model would be </w:t>
+      </w:r>
+      <w:r>
+        <w:rPr>
+          <w:rFonts w:eastAsiaTheme="minorEastAsia"/>
+        </w:rPr>
+        <w:t>riskier</w:t>
+      </w:r>
+      <w:r>
+        <w:rPr>
+          <w:rFonts w:eastAsiaTheme="minorEastAsia"/>
+        </w:rPr>
+        <w:t xml:space="preserve"> than the model GTEB has used.</w:t>
+      </w:r>
+    </w:p>
+    <w:p>
+      <w:pPr>
+        <w:rPr>
+          <w:rFonts w:eastAsiaTheme="minorEastAsia"/>
+        </w:rPr>
+      </w:pPr>
+      <w:r>
+        <w:rPr>
+          <w:rFonts w:eastAsiaTheme="minorEastAsia"/>
+        </w:rPr>
+        <w:br w:type="page"/>
+      </w:r>
+    </w:p>
+    <w:p>
+      <w:pPr>
+        <w:rPr>
+          <w:rFonts w:eastAsiaTheme="minorEastAsia"/>
+        </w:rPr>
+      </w:pPr>
+      <w:r>
+        <w:rPr>
+          <w:rFonts w:eastAsiaTheme="minorEastAsia"/>
+        </w:rPr>
+        <w:lastRenderedPageBreak/>
+        <w:t xml:space="preserve">(o) </w:t>
+      </w:r>
+      <w:r>
+        <w:rPr>
+          <w:rFonts w:eastAsiaTheme="minorEastAsia"/>
+        </w:rPr>
+        <w:t>Adjusting model without using credit score:</w:t>
+      </w:r>
+    </w:p>
+    <w:p>
+      <w:pPr>
+        <w:rPr>
+          <w:rFonts w:eastAsiaTheme="minorEastAsia"/>
+        </w:rPr>
+      </w:pPr>
+      <w:r>
+        <w:rPr>
+          <w:rFonts w:eastAsiaTheme="minorEastAsia"/>
+        </w:rPr>
+        <w:tab/>
+      </w:r>
+      <w:proofErr w:type="spellStart"/>
+      <w:r>
+        <w:rPr>
+          <w:rFonts w:eastAsiaTheme="minorEastAsia"/>
+        </w:rPr>
+        <w:t>i</w:t>
+      </w:r>
+      <w:proofErr w:type="spellEnd"/>
+      <w:r>
+        <w:rPr>
+          <w:rFonts w:eastAsiaTheme="minorEastAsia"/>
+        </w:rPr>
+        <w:t xml:space="preserve">. </w:t>
+      </w:r>
+      <w:r>
+        <w:rPr>
+          <w:rFonts w:eastAsiaTheme="minorEastAsia"/>
+        </w:rPr>
+        <w:drawing>
+          <wp:inline distT="0" distB="0" distL="0" distR="0" wp14:anchorId="2CC2842A" wp14:editId="1178E01C">
+            <wp:extent cx="5943600" cy="4958715"/>
+            <wp:effectExtent l="0" t="0" r="0" b="0"/>
+            <wp:docPr id="1442642246" name="Picture 1" descr="A screenshot of a computer&#10;&#10;AI-generated content may be incorrect."/>
+            <wp:cNvGraphicFramePr>
+              <a:graphicFrameLocks xmlns:a="http://schemas.openxmlformats.org/drawingml/2006/main" noChangeAspect="1"/>
+            </wp:cNvGraphicFramePr>
+            <a:graphic xmlns:a="http://schemas.openxmlformats.org/drawingml/2006/main">
+              <a:graphicData uri="http://schemas.openxmlformats.org/drawingml/2006/picture">
+                <pic:pic xmlns:pic="http://schemas.openxmlformats.org/drawingml/2006/picture">
+                  <pic:nvPicPr>
+                    <pic:cNvPr id="1442642246" name="Picture 1" descr="A screenshot of a computer&#10;&#10;AI-generated content may be incorrect."/>
+                    <pic:cNvPicPr/>
+                  </pic:nvPicPr>
+                  <pic:blipFill>
+                    <a:blip r:embed="rId16"/>
+                    <a:stretch>
+                      <a:fillRect/>
+                    </a:stretch>
+                  </pic:blipFill>
+                  <pic:spPr>
+                    <a:xfrm>
+                      <a:off x="0" y="0"/>
+                      <a:ext cx="5943600" cy="4958715"/>
+                    </a:xfrm>
+                    <a:prstGeom prst="rect">
+                      <a:avLst/>
+                    </a:prstGeom>
+                  </pic:spPr>
+                </pic:pic>
+              </a:graphicData>
+            </a:graphic>
+          </wp:inline>
+        </w:drawing>
+      </w:r>
+    </w:p>
+    <w:p>
+      <w:pPr>
+        <w:ind w:firstLine="720"/>
+        <w:rPr>
+          <w:rFonts w:eastAsiaTheme="minorEastAsia"/>
+        </w:rPr>
+      </w:pPr>
+      <w:r>
+        <w:rPr>
+          <w:rFonts w:eastAsiaTheme="minorEastAsia"/>
+        </w:rPr>
+        <w:lastRenderedPageBreak/>
+        <w:t xml:space="preserve">ii. </w:t>
+      </w:r>
+      <w:r>
+        <w:rPr>
+          <w:rFonts w:eastAsiaTheme="minorEastAsia"/>
+        </w:rPr>
+        <w:drawing>
+          <wp:inline distT="0" distB="0" distL="0" distR="0" wp14:anchorId="38733CBB" wp14:editId="7217A9FE">
+            <wp:extent cx="5943600" cy="4173220"/>
+            <wp:effectExtent l="0" t="0" r="0" b="0"/>
+            <wp:docPr id="1450913383" name="Picture 1" descr="A diagram of a tree&#10;&#10;AI-generated content may be incorrect."/>
+            <wp:cNvGraphicFramePr>
+              <a:graphicFrameLocks xmlns:a="http://schemas.openxmlformats.org/drawingml/2006/main" noChangeAspect="1"/>
+            </wp:cNvGraphicFramePr>
+            <a:graphic xmlns:a="http://schemas.openxmlformats.org/drawingml/2006/main">
+              <a:graphicData uri="http://schemas.openxmlformats.org/drawingml/2006/picture">
+                <pic:pic xmlns:pic="http://schemas.openxmlformats.org/drawingml/2006/picture">
+                  <pic:nvPicPr>
+                    <pic:cNvPr id="1450913383" name="Picture 1" descr="A diagram of a tree&#10;&#10;AI-generated content may be incorrect."/>
+                    <pic:cNvPicPr/>
+                  </pic:nvPicPr>
+                  <pic:blipFill>
+                    <a:blip r:embed="rId17"/>
+                    <a:stretch>
+                      <a:fillRect/>
+                    </a:stretch>
+                  </pic:blipFill>
+                  <pic:spPr>
+                    <a:xfrm>
+                      <a:off x="0" y="0"/>
+                      <a:ext cx="5943600" cy="4173220"/>
+                    </a:xfrm>
+                    <a:prstGeom prst="rect">
+                      <a:avLst/>
+                    </a:prstGeom>
+                  </pic:spPr>
+                </pic:pic>
+              </a:graphicData>
+            </a:graphic>
+          </wp:inline>
+        </w:drawing>
+      </w:r>
+    </w:p>
+    <w:p>
+      <w:pPr>
+        <w:ind w:firstLine="720"/>
+        <w:rPr>
+          <w:rFonts w:eastAsiaTheme="minorEastAsia"/>
+        </w:rPr>
+      </w:pPr>
+      <w:r>
+        <w:rPr>
+          <w:rFonts w:eastAsiaTheme="minorEastAsia"/>
+        </w:rPr>
+        <w:t xml:space="preserve">iii. </w:t>
+      </w:r>
+      <w:r>
+        <w:rPr>
+          <w:rFonts w:eastAsiaTheme="minorEastAsia"/>
+        </w:rPr>
+        <w:drawing>
+          <wp:inline distT="0" distB="0" distL="0" distR="0" wp14:anchorId="13C7AE63" wp14:editId="502DBE29">
+            <wp:extent cx="2286319" cy="504895"/>
+            <wp:effectExtent l="0" t="0" r="0" b="9525"/>
+            <wp:docPr id="1075475517" name="Picture 1" descr="A black screen with white text&#10;&#10;AI-generated content may be incorrect."/>
+            <wp:cNvGraphicFramePr>
+              <a:graphicFrameLocks xmlns:a="http://schemas.openxmlformats.org/drawingml/2006/main" noChangeAspect="1"/>
+            </wp:cNvGraphicFramePr>
+            <a:graphic xmlns:a="http://schemas.openxmlformats.org/drawingml/2006/main">
+              <a:graphicData uri="http://schemas.openxmlformats.org/drawingml/2006/picture">
+                <pic:pic xmlns:pic="http://schemas.openxmlformats.org/drawingml/2006/picture">
+                  <pic:nvPicPr>
+                    <pic:cNvPr id="1075475517" name="Picture 1" descr="A black screen with white text&#10;&#10;AI-generated content may be incorrect."/>
+                    <pic:cNvPicPr/>
+                  </pic:nvPicPr>
+                  <pic:blipFill>
+                    <a:blip r:embed="rId18"/>
+                    <a:stretch>
+                      <a:fillRect/>
+                    </a:stretch>
+                  </pic:blipFill>
+                  <pic:spPr>
+                    <a:xfrm>
+                      <a:off x="0" y="0"/>
+                      <a:ext cx="2286319" cy="504895"/>
+                    </a:xfrm>
+                    <a:prstGeom prst="rect">
+                      <a:avLst/>
+                    </a:prstGeom>
+                  </pic:spPr>
+                </pic:pic>
+              </a:graphicData>
+            </a:graphic>
+          </wp:inline>
+        </w:drawing>
+      </w:r>
+    </w:p>
+    <w:p>
+      <w:pPr>
+        <w:ind w:firstLine="720"/>
+        <w:rPr>
+          <w:rFonts w:eastAsiaTheme="minorEastAsia"/>
+        </w:rPr>
+      </w:pPr>
+    </w:p>
+    <w:p>
+      <w:pPr>
+        <w:pStyle w:val="ListParagraph"/>
+        <w:numPr>
+          <w:ilvl w:val="0"/>
+          <w:numId w:val="7"/>
+        </w:numPr>
+        <w:rPr>
+          <w:rFonts w:eastAsiaTheme="minorEastAsia"/>
+        </w:rPr>
+      </w:pPr>
+      <w:r>
+        <w:rPr>
+          <w:rFonts w:eastAsiaTheme="minorEastAsia"/>
+        </w:rPr>
+        <w:t xml:space="preserve">When utilizing the credit score, </w:t>
+      </w:r>
+      <w:r>
+        <w:rPr>
+          <w:rFonts w:eastAsiaTheme="minorEastAsia"/>
+        </w:rPr>
+        <w:t xml:space="preserve">the tree structure appears much more </w:t>
+      </w:r>
+      <w:r>
+        <w:rPr>
+          <w:rFonts w:eastAsiaTheme="minorEastAsia"/>
+        </w:rPr>
+        <w:t xml:space="preserve">imbalanced versus when using a decision tree using education in its place. </w:t>
+      </w:r>
+      <w:r>
+        <w:rPr>
+          <w:rFonts w:eastAsiaTheme="minorEastAsia"/>
+        </w:rPr>
+        <w:t>The confusion matrices do not have a significant change, however</w:t>
+      </w:r>
+      <w:r>
+        <w:rPr>
+          <w:rFonts w:eastAsiaTheme="minorEastAsia"/>
+        </w:rPr>
+        <w:t xml:space="preserve"> using credit score correctly predicted 81 results versus 80</w:t>
+      </w:r>
+      <w:r>
+        <w:rPr>
+          <w:rFonts w:eastAsiaTheme="minorEastAsia"/>
+        </w:rPr>
+        <w:t xml:space="preserve"> correct predictions with education.  We consider this an immaterial difference.</w:t>
+      </w:r>
+    </w:p>
+    <w:p>
+      <w:pPr>
+        <w:pStyle w:val="ListParagraph"/>
+        <w:numPr>
+          <w:ilvl w:val="0"/>
+          <w:numId w:val="7"/>
+        </w:numPr>
+        <w:rPr>
+          <w:rFonts w:eastAsiaTheme="minorEastAsia"/>
+        </w:rPr>
+      </w:pPr>
+      <w:r>
+        <w:rPr>
+          <w:rFonts w:eastAsiaTheme="minorEastAsia"/>
+        </w:rPr>
+        <w:t xml:space="preserve">We have used an iterative R function to help us </w:t>
+      </w:r>
+      <w:r>
+        <w:rPr>
+          <w:rFonts w:eastAsiaTheme="minorEastAsia"/>
+        </w:rPr>
+        <w:t xml:space="preserve">determine if there is a different loan classification based on the utilization of credit score vs education. There is one </w:t>
+      </w:r>
+      <w:r>
+        <w:rPr>
+          <w:rFonts w:eastAsiaTheme="minorEastAsia"/>
+        </w:rPr>
+        <w:t>record (</w:t>
+      </w:r>
+      <w:proofErr w:type="spellStart"/>
+      <w:r>
+        <w:rPr>
+          <w:rFonts w:eastAsiaTheme="minorEastAsia"/>
+        </w:rPr>
+        <w:t>loan_id</w:t>
+      </w:r>
+      <w:proofErr w:type="spellEnd"/>
+      <w:r>
+        <w:rPr>
+          <w:rFonts w:eastAsiaTheme="minorEastAsia"/>
+        </w:rPr>
+        <w:t>:</w:t>
+      </w:r>
+      <w:r>
+        <w:rPr>
+          <w:rFonts w:eastAsiaTheme="minorEastAsia"/>
+        </w:rPr>
+        <w:t xml:space="preserve"> </w:t>
+      </w:r>
+      <w:r>
+        <w:rPr>
+          <w:rFonts w:eastAsiaTheme="minorEastAsia"/>
+        </w:rPr>
+        <w:t xml:space="preserve">2) that </w:t>
+      </w:r>
+      <w:r>
+        <w:rPr>
+          <w:rFonts w:eastAsiaTheme="minorEastAsia"/>
+        </w:rPr>
+        <w:t>was categorized as a denial using credit score and categorized as an approval using education.</w:t>
+      </w:r>
+      <w:r>
+        <w:rPr>
+          <w:noProof/>
+        </w:rPr>
+        <w:t xml:space="preserve"> </w:t>
+      </w:r>
+    </w:p>
     <w:sectPr>
       <w:pgSz w:w="12240" w:h="15840"/>
       <w:pgMar w:top="1440" w:right="1440" w:bottom="1440" w:left="1440" w:header="720" w:footer="720" w:gutter="0"/>
@@ -490,7 +2385,7 @@
       <w:lvlText w:val="%1."/>
       <w:lvlJc w:val="left"/>
       <w:pPr>
-        <w:ind w:left="1080" w:hanging="720"/>
+        <w:ind w:left="1440" w:hanging="720"/>
       </w:pPr>
       <w:rPr>
         <w:rFonts w:hint="default"/>
@@ -502,7 +2397,7 @@
       <w:lvlText w:val="%2."/>
       <w:lvlJc w:val="left"/>
       <w:pPr>
-        <w:ind w:left="1440" w:hanging="360"/>
+        <w:ind w:left="1800" w:hanging="360"/>
       </w:pPr>
     </w:lvl>
     <w:lvl w:ilvl="2" w:tplc="0409001B" w:tentative="1">
@@ -511,7 +2406,7 @@
       <w:lvlText w:val="%3."/>
       <w:lvlJc w:val="right"/>
       <w:pPr>
-        <w:ind w:left="2160" w:hanging="180"/>
+        <w:ind w:left="2520" w:hanging="180"/>
       </w:pPr>
     </w:lvl>
     <w:lvl w:ilvl="3" w:tplc="0409000F" w:tentative="1">
@@ -520,7 +2415,7 @@
       <w:lvlText w:val="%4."/>
       <w:lvlJc w:val="left"/>
       <w:pPr>
-        <w:ind w:left="2880" w:hanging="360"/>
+        <w:ind w:left="3240" w:hanging="360"/>
       </w:pPr>
     </w:lvl>
     <w:lvl w:ilvl="4" w:tplc="04090019" w:tentative="1">
@@ -529,7 +2424,7 @@
       <w:lvlText w:val="%5."/>
       <w:lvlJc w:val="left"/>
       <w:pPr>
-        <w:ind w:left="3600" w:hanging="360"/>
+        <w:ind w:left="3960" w:hanging="360"/>
       </w:pPr>
     </w:lvl>
     <w:lvl w:ilvl="5" w:tplc="0409001B" w:tentative="1">
@@ -538,7 +2433,7 @@
       <w:lvlText w:val="%6."/>
       <w:lvlJc w:val="right"/>
       <w:pPr>
-        <w:ind w:left="4320" w:hanging="180"/>
+        <w:ind w:left="4680" w:hanging="180"/>
       </w:pPr>
     </w:lvl>
     <w:lvl w:ilvl="6" w:tplc="0409000F" w:tentative="1">
@@ -547,7 +2442,7 @@
       <w:lvlText w:val="%7."/>
       <w:lvlJc w:val="left"/>
       <w:pPr>
-        <w:ind w:left="5040" w:hanging="360"/>
+        <w:ind w:left="5400" w:hanging="360"/>
       </w:pPr>
     </w:lvl>
     <w:lvl w:ilvl="7" w:tplc="04090019" w:tentative="1">
@@ -556,7 +2451,7 @@
       <w:lvlText w:val="%8."/>
       <w:lvlJc w:val="left"/>
       <w:pPr>
-        <w:ind w:left="5760" w:hanging="360"/>
+        <w:ind w:left="6120" w:hanging="360"/>
       </w:pPr>
     </w:lvl>
     <w:lvl w:ilvl="8" w:tplc="0409001B" w:tentative="1">
@@ -565,11 +2460,100 @@
       <w:lvlText w:val="%9."/>
       <w:lvlJc w:val="right"/>
       <w:pPr>
-        <w:ind w:left="6480" w:hanging="180"/>
+        <w:ind w:left="6840" w:hanging="180"/>
       </w:pPr>
     </w:lvl>
   </w:abstractNum>
   <w:abstractNum w:abstractNumId="1" w15:restartNumberingAfterBreak="0">
+    <w:nsid w:val="10DB4431"/>
+    <w:multiLevelType w:val="hybridMultilevel"/>
+    <w:tmpl w:val="73BC66D0"/>
+    <w:lvl w:ilvl="0" w:tplc="5A806378">
+      <w:start w:val="2"/>
+      <w:numFmt w:val="lowerRoman"/>
+      <w:lvlText w:val="%1."/>
+      <w:lvlJc w:val="left"/>
+      <w:pPr>
+        <w:ind w:left="1440" w:hanging="720"/>
+      </w:pPr>
+      <w:rPr>
+        <w:rFonts w:hint="default"/>
+      </w:rPr>
+    </w:lvl>
+    <w:lvl w:ilvl="1" w:tplc="04090019" w:tentative="1">
+      <w:start w:val="1"/>
+      <w:numFmt w:val="lowerLetter"/>
+      <w:lvlText w:val="%2."/>
+      <w:lvlJc w:val="left"/>
+      <w:pPr>
+        <w:ind w:left="1800" w:hanging="360"/>
+      </w:pPr>
+    </w:lvl>
+    <w:lvl w:ilvl="2" w:tplc="0409001B" w:tentative="1">
+      <w:start w:val="1"/>
+      <w:numFmt w:val="lowerRoman"/>
+      <w:lvlText w:val="%3."/>
+      <w:lvlJc w:val="right"/>
+      <w:pPr>
+        <w:ind w:left="2520" w:hanging="180"/>
+      </w:pPr>
+    </w:lvl>
+    <w:lvl w:ilvl="3" w:tplc="0409000F" w:tentative="1">
+      <w:start w:val="1"/>
+      <w:numFmt w:val="decimal"/>
+      <w:lvlText w:val="%4."/>
+      <w:lvlJc w:val="left"/>
+      <w:pPr>
+        <w:ind w:left="3240" w:hanging="360"/>
+      </w:pPr>
+    </w:lvl>
+    <w:lvl w:ilvl="4" w:tplc="04090019" w:tentative="1">
+      <w:start w:val="1"/>
+      <w:numFmt w:val="lowerLetter"/>
+      <w:lvlText w:val="%5."/>
+      <w:lvlJc w:val="left"/>
+      <w:pPr>
+        <w:ind w:left="3960" w:hanging="360"/>
+      </w:pPr>
+    </w:lvl>
+    <w:lvl w:ilvl="5" w:tplc="0409001B" w:tentative="1">
+      <w:start w:val="1"/>
+      <w:numFmt w:val="lowerRoman"/>
+      <w:lvlText w:val="%6."/>
+      <w:lvlJc w:val="right"/>
+      <w:pPr>
+        <w:ind w:left="4680" w:hanging="180"/>
+      </w:pPr>
+    </w:lvl>
+    <w:lvl w:ilvl="6" w:tplc="0409000F" w:tentative="1">
+      <w:start w:val="1"/>
+      <w:numFmt w:val="decimal"/>
+      <w:lvlText w:val="%7."/>
+      <w:lvlJc w:val="left"/>
+      <w:pPr>
+        <w:ind w:left="5400" w:hanging="360"/>
+      </w:pPr>
+    </w:lvl>
+    <w:lvl w:ilvl="7" w:tplc="04090019" w:tentative="1">
+      <w:start w:val="1"/>
+      <w:numFmt w:val="lowerLetter"/>
+      <w:lvlText w:val="%8."/>
+      <w:lvlJc w:val="left"/>
+      <w:pPr>
+        <w:ind w:left="6120" w:hanging="360"/>
+      </w:pPr>
+    </w:lvl>
+    <w:lvl w:ilvl="8" w:tplc="0409001B" w:tentative="1">
+      <w:start w:val="1"/>
+      <w:numFmt w:val="lowerRoman"/>
+      <w:lvlText w:val="%9."/>
+      <w:lvlJc w:val="right"/>
+      <w:pPr>
+        <w:ind w:left="6840" w:hanging="180"/>
+      </w:pPr>
+    </w:lvl>
+  </w:abstractNum>
+  <w:abstractNum w:abstractNumId="2" w15:restartNumberingAfterBreak="0">
     <w:nsid w:val="18FE0AD8"/>
     <w:multiLevelType w:val="hybridMultilevel"/>
     <w:tmpl w:val="04045280"/>
@@ -658,7 +2642,185 @@
       </w:pPr>
     </w:lvl>
   </w:abstractNum>
-  <w:abstractNum w:abstractNumId="2" w15:restartNumberingAfterBreak="0">
+  <w:abstractNum w:abstractNumId="3" w15:restartNumberingAfterBreak="0">
+    <w:nsid w:val="23CF6255"/>
+    <w:multiLevelType w:val="hybridMultilevel"/>
+    <w:tmpl w:val="32A43684"/>
+    <w:lvl w:ilvl="0" w:tplc="5A806378">
+      <w:start w:val="3"/>
+      <w:numFmt w:val="lowerRoman"/>
+      <w:lvlText w:val="%1."/>
+      <w:lvlJc w:val="left"/>
+      <w:pPr>
+        <w:ind w:left="1440" w:hanging="720"/>
+      </w:pPr>
+      <w:rPr>
+        <w:rFonts w:hint="default"/>
+      </w:rPr>
+    </w:lvl>
+    <w:lvl w:ilvl="1" w:tplc="04090019" w:tentative="1">
+      <w:start w:val="1"/>
+      <w:numFmt w:val="lowerLetter"/>
+      <w:lvlText w:val="%2."/>
+      <w:lvlJc w:val="left"/>
+      <w:pPr>
+        <w:ind w:left="1800" w:hanging="360"/>
+      </w:pPr>
+    </w:lvl>
+    <w:lvl w:ilvl="2" w:tplc="0409001B" w:tentative="1">
+      <w:start w:val="1"/>
+      <w:numFmt w:val="lowerRoman"/>
+      <w:lvlText w:val="%3."/>
+      <w:lvlJc w:val="right"/>
+      <w:pPr>
+        <w:ind w:left="2520" w:hanging="180"/>
+      </w:pPr>
+    </w:lvl>
+    <w:lvl w:ilvl="3" w:tplc="0409000F" w:tentative="1">
+      <w:start w:val="1"/>
+      <w:numFmt w:val="decimal"/>
+      <w:lvlText w:val="%4."/>
+      <w:lvlJc w:val="left"/>
+      <w:pPr>
+        <w:ind w:left="3240" w:hanging="360"/>
+      </w:pPr>
+    </w:lvl>
+    <w:lvl w:ilvl="4" w:tplc="04090019" w:tentative="1">
+      <w:start w:val="1"/>
+      <w:numFmt w:val="lowerLetter"/>
+      <w:lvlText w:val="%5."/>
+      <w:lvlJc w:val="left"/>
+      <w:pPr>
+        <w:ind w:left="3960" w:hanging="360"/>
+      </w:pPr>
+    </w:lvl>
+    <w:lvl w:ilvl="5" w:tplc="0409001B" w:tentative="1">
+      <w:start w:val="1"/>
+      <w:numFmt w:val="lowerRoman"/>
+      <w:lvlText w:val="%6."/>
+      <w:lvlJc w:val="right"/>
+      <w:pPr>
+        <w:ind w:left="4680" w:hanging="180"/>
+      </w:pPr>
+    </w:lvl>
+    <w:lvl w:ilvl="6" w:tplc="0409000F" w:tentative="1">
+      <w:start w:val="1"/>
+      <w:numFmt w:val="decimal"/>
+      <w:lvlText w:val="%7."/>
+      <w:lvlJc w:val="left"/>
+      <w:pPr>
+        <w:ind w:left="5400" w:hanging="360"/>
+      </w:pPr>
+    </w:lvl>
+    <w:lvl w:ilvl="7" w:tplc="04090019" w:tentative="1">
+      <w:start w:val="1"/>
+      <w:numFmt w:val="lowerLetter"/>
+      <w:lvlText w:val="%8."/>
+      <w:lvlJc w:val="left"/>
+      <w:pPr>
+        <w:ind w:left="6120" w:hanging="360"/>
+      </w:pPr>
+    </w:lvl>
+    <w:lvl w:ilvl="8" w:tplc="0409001B" w:tentative="1">
+      <w:start w:val="1"/>
+      <w:numFmt w:val="lowerRoman"/>
+      <w:lvlText w:val="%9."/>
+      <w:lvlJc w:val="right"/>
+      <w:pPr>
+        <w:ind w:left="6840" w:hanging="180"/>
+      </w:pPr>
+    </w:lvl>
+  </w:abstractNum>
+  <w:abstractNum w:abstractNumId="4" w15:restartNumberingAfterBreak="0">
+    <w:nsid w:val="5455118B"/>
+    <w:multiLevelType w:val="hybridMultilevel"/>
+    <w:tmpl w:val="909AD58C"/>
+    <w:lvl w:ilvl="0" w:tplc="5A806378">
+      <w:start w:val="1"/>
+      <w:numFmt w:val="lowerRoman"/>
+      <w:lvlText w:val="%1."/>
+      <w:lvlJc w:val="left"/>
+      <w:pPr>
+        <w:ind w:left="1440" w:hanging="720"/>
+      </w:pPr>
+      <w:rPr>
+        <w:rFonts w:hint="default"/>
+      </w:rPr>
+    </w:lvl>
+    <w:lvl w:ilvl="1" w:tplc="04090019" w:tentative="1">
+      <w:start w:val="1"/>
+      <w:numFmt w:val="lowerLetter"/>
+      <w:lvlText w:val="%2."/>
+      <w:lvlJc w:val="left"/>
+      <w:pPr>
+        <w:ind w:left="1800" w:hanging="360"/>
+      </w:pPr>
+    </w:lvl>
+    <w:lvl w:ilvl="2" w:tplc="0409001B" w:tentative="1">
+      <w:start w:val="1"/>
+      <w:numFmt w:val="lowerRoman"/>
+      <w:lvlText w:val="%3."/>
+      <w:lvlJc w:val="right"/>
+      <w:pPr>
+        <w:ind w:left="2520" w:hanging="180"/>
+      </w:pPr>
+    </w:lvl>
+    <w:lvl w:ilvl="3" w:tplc="0409000F" w:tentative="1">
+      <w:start w:val="1"/>
+      <w:numFmt w:val="decimal"/>
+      <w:lvlText w:val="%4."/>
+      <w:lvlJc w:val="left"/>
+      <w:pPr>
+        <w:ind w:left="3240" w:hanging="360"/>
+      </w:pPr>
+    </w:lvl>
+    <w:lvl w:ilvl="4" w:tplc="04090019" w:tentative="1">
+      <w:start w:val="1"/>
+      <w:numFmt w:val="lowerLetter"/>
+      <w:lvlText w:val="%5."/>
+      <w:lvlJc w:val="left"/>
+      <w:pPr>
+        <w:ind w:left="3960" w:hanging="360"/>
+      </w:pPr>
+    </w:lvl>
+    <w:lvl w:ilvl="5" w:tplc="0409001B" w:tentative="1">
+      <w:start w:val="1"/>
+      <w:numFmt w:val="lowerRoman"/>
+      <w:lvlText w:val="%6."/>
+      <w:lvlJc w:val="right"/>
+      <w:pPr>
+        <w:ind w:left="4680" w:hanging="180"/>
+      </w:pPr>
+    </w:lvl>
+    <w:lvl w:ilvl="6" w:tplc="0409000F" w:tentative="1">
+      <w:start w:val="1"/>
+      <w:numFmt w:val="decimal"/>
+      <w:lvlText w:val="%7."/>
+      <w:lvlJc w:val="left"/>
+      <w:pPr>
+        <w:ind w:left="5400" w:hanging="360"/>
+      </w:pPr>
+    </w:lvl>
+    <w:lvl w:ilvl="7" w:tplc="04090019" w:tentative="1">
+      <w:start w:val="1"/>
+      <w:numFmt w:val="lowerLetter"/>
+      <w:lvlText w:val="%8."/>
+      <w:lvlJc w:val="left"/>
+      <w:pPr>
+        <w:ind w:left="6120" w:hanging="360"/>
+      </w:pPr>
+    </w:lvl>
+    <w:lvl w:ilvl="8" w:tplc="0409001B" w:tentative="1">
+      <w:start w:val="1"/>
+      <w:numFmt w:val="lowerRoman"/>
+      <w:lvlText w:val="%9."/>
+      <w:lvlJc w:val="right"/>
+      <w:pPr>
+        <w:ind w:left="6840" w:hanging="180"/>
+      </w:pPr>
+    </w:lvl>
+  </w:abstractNum>
+  <w:abstractNum w:abstractNumId="5" w15:restartNumberingAfterBreak="0">
     <w:nsid w:val="5C6C543B"/>
     <w:multiLevelType w:val="multilevel"/>
     <w:tmpl w:val="3370CB38"/>
@@ -753,7 +2915,7 @@
       </w:pPr>
     </w:lvl>
   </w:abstractNum>
-  <w:abstractNum w:abstractNumId="3" w15:restartNumberingAfterBreak="0">
+  <w:abstractNum w:abstractNumId="6" w15:restartNumberingAfterBreak="0">
     <w:nsid w:val="71D55961"/>
     <w:multiLevelType w:val="hybridMultilevel"/>
     <w:tmpl w:val="04CC50AA"/>
@@ -843,15 +3005,24 @@
     </w:lvl>
   </w:abstractNum>
   <w:num w:numId="1" w16cid:durableId="203908661">
-    <w:abstractNumId w:val="2"/>
+    <w:abstractNumId w:val="5"/>
   </w:num>
   <w:num w:numId="2" w16cid:durableId="179508950">
     <w:abstractNumId w:val="0"/>
   </w:num>
   <w:num w:numId="3" w16cid:durableId="1336494500">
+    <w:abstractNumId w:val="2"/>
+  </w:num>
+  <w:num w:numId="4" w16cid:durableId="2010206845">
+    <w:abstractNumId w:val="6"/>
+  </w:num>
+  <w:num w:numId="5" w16cid:durableId="1198394869">
     <w:abstractNumId w:val="1"/>
   </w:num>
-  <w:num w:numId="4" w16cid:durableId="2010206845">
+  <w:num w:numId="6" w16cid:durableId="727343388">
+    <w:abstractNumId w:val="4"/>
+  </w:num>
+  <w:num w:numId="7" w16cid:durableId="1608852545">
     <w:abstractNumId w:val="3"/>
   </w:num>
 </w:numbering>
@@ -1883,6 +4054,35 @@
       <w:szCs w:val="20"/>
     </w:rPr>
   </w:style>
+  <w:style w:type="table" w:styleId="TableGrid">
+    <w:name w:val="Table Grid"/>
+    <w:basedOn w:val="TableNormal"/>
+    <w:uiPriority w:val="39"/>
+    <w:rsid w:val="00594CD2"/>
+    <w:pPr>
+      <w:spacing w:after="0" w:line="240" w:lineRule="auto"/>
+    </w:pPr>
+    <w:tblPr>
+      <w:tblBorders>
+        <w:top w:val="single" w:sz="4" w:space="0" w:color="auto"/>
+        <w:left w:val="single" w:sz="4" w:space="0" w:color="auto"/>
+        <w:bottom w:val="single" w:sz="4" w:space="0" w:color="auto"/>
+        <w:right w:val="single" w:sz="4" w:space="0" w:color="auto"/>
+        <w:insideH w:val="single" w:sz="4" w:space="0" w:color="auto"/>
+        <w:insideV w:val="single" w:sz="4" w:space="0" w:color="auto"/>
+      </w:tblBorders>
+    </w:tblPr>
+  </w:style>
+  <w:style w:type="character" w:styleId="PlaceholderText">
+    <w:name w:val="Placeholder Text"/>
+    <w:basedOn w:val="DefaultParagraphFont"/>
+    <w:uiPriority w:val="99"/>
+    <w:semiHidden/>
+    <w:rsid w:val="00C24DE7"/>
+    <w:rPr>
+      <w:color w:val="666666"/>
+    </w:rPr>
+  </w:style>
 </w:styles>
 </file>
 

</xml_diff>

<commit_message>
mostly done up to the OOB error analysis
</commit_message>
<xml_diff>
--- a/writeup.docx
+++ b/writeup.docx
@@ -1902,6 +1902,7 @@
       <w:r>
         <w:rPr>
           <w:rFonts w:eastAsiaTheme="minorEastAsia"/>
+          <w:noProof/>
         </w:rPr>
         <w:drawing>
           <wp:inline distT="0" distB="0" distL="0" distR="0" wp14:anchorId="7CB818D6" wp14:editId="6A2DD117">
@@ -2053,6 +2054,7 @@
       <w:r>
         <w:rPr>
           <w:rFonts w:eastAsiaTheme="minorEastAsia"/>
+          <w:noProof/>
         </w:rPr>
         <w:drawing>
           <wp:inline distT="0" distB="0" distL="0" distR="0" wp14:anchorId="2CC2842A" wp14:editId="1178E01C">
@@ -2110,10 +2112,10 @@
           <w:rFonts w:eastAsiaTheme="minorEastAsia"/>
         </w:rPr>
         <w:drawing>
-          <wp:inline distT="0" distB="0" distL="0" distR="0" wp14:anchorId="38733CBB" wp14:editId="7217A9FE">
-            <wp:extent cx="5943600" cy="4173220"/>
+          <wp:inline distT="0" distB="0" distL="0" distR="0" wp14:anchorId="23BB3839" wp14:editId="5CD43B78">
+            <wp:extent cx="5943600" cy="4504055"/>
             <wp:effectExtent l="0" t="0" r="0" b="0"/>
-            <wp:docPr id="1450913383" name="Picture 1" descr="A diagram of a tree&#10;&#10;AI-generated content may be incorrect."/>
+            <wp:docPr id="393144331" name="Picture 1" descr="A diagram of a tree&#10;&#10;AI-generated content may be incorrect."/>
             <wp:cNvGraphicFramePr>
               <a:graphicFrameLocks xmlns:a="http://schemas.openxmlformats.org/drawingml/2006/main" noChangeAspect="1"/>
             </wp:cNvGraphicFramePr>
@@ -2121,7 +2123,7 @@
               <a:graphicData uri="http://schemas.openxmlformats.org/drawingml/2006/picture">
                 <pic:pic xmlns:pic="http://schemas.openxmlformats.org/drawingml/2006/picture">
                   <pic:nvPicPr>
-                    <pic:cNvPr id="1450913383" name="Picture 1" descr="A diagram of a tree&#10;&#10;AI-generated content may be incorrect."/>
+                    <pic:cNvPr id="393144331" name="Picture 1" descr="A diagram of a tree&#10;&#10;AI-generated content may be incorrect."/>
                     <pic:cNvPicPr/>
                   </pic:nvPicPr>
                   <pic:blipFill>
@@ -2133,7 +2135,7 @@
                   <pic:spPr>
                     <a:xfrm>
                       <a:off x="0" y="0"/>
-                      <a:ext cx="5943600" cy="4173220"/>
+                      <a:ext cx="5943600" cy="4504055"/>
                     </a:xfrm>
                     <a:prstGeom prst="rect">
                       <a:avLst/>
@@ -2162,6 +2164,7 @@
       <w:r>
         <w:rPr>
           <w:rFonts w:eastAsiaTheme="minorEastAsia"/>
+          <w:noProof/>
         </w:rPr>
         <w:drawing>
           <wp:inline distT="0" distB="0" distL="0" distR="0" wp14:anchorId="13C7AE63" wp14:editId="502DBE29">
@@ -2235,7 +2238,19 @@
         <w:rPr>
           <w:rFonts w:eastAsiaTheme="minorEastAsia"/>
         </w:rPr>
-        <w:t xml:space="preserve">imbalanced versus when using a decision tree using education in its place. </w:t>
+        <w:t xml:space="preserve">imbalanced versus when using a decision tree </w:t>
+      </w:r>
+      <w:r>
+        <w:rPr>
+          <w:rFonts w:eastAsiaTheme="minorEastAsia"/>
+        </w:rPr>
+        <w:t>without the score</w:t>
+      </w:r>
+      <w:r>
+        <w:rPr>
+          <w:rFonts w:eastAsiaTheme="minorEastAsia"/>
+        </w:rPr>
+        <w:t xml:space="preserve">. </w:t>
       </w:r>
       <w:r>
         <w:rPr>
@@ -2320,6 +2335,197 @@
       <w:r>
         <w:rPr>
           <w:noProof/>
+        </w:rPr>
+        <w:t xml:space="preserve"> </w:t>
+      </w:r>
+    </w:p>
+    <w:p>
+      <w:pPr>
+        <w:rPr>
+          <w:rFonts w:eastAsiaTheme="minorEastAsia"/>
+        </w:rPr>
+      </w:pPr>
+      <w:r>
+        <w:rPr>
+          <w:rFonts w:eastAsiaTheme="minorEastAsia"/>
+        </w:rPr>
+        <w:br w:type="page"/>
+      </w:r>
+    </w:p>
+    <w:p>
+      <w:pPr>
+        <w:rPr>
+          <w:rFonts w:eastAsiaTheme="minorEastAsia"/>
+        </w:rPr>
+      </w:pPr>
+      <w:r>
+        <w:rPr>
+          <w:rFonts w:eastAsiaTheme="minorEastAsia"/>
+        </w:rPr>
+        <w:lastRenderedPageBreak/>
+        <w:t>(p)</w:t>
+      </w:r>
+    </w:p>
+    <w:p>
+      <w:pPr>
+        <w:rPr>
+          <w:rFonts w:eastAsiaTheme="minorEastAsia"/>
+        </w:rPr>
+      </w:pPr>
+      <w:r>
+        <w:rPr>
+          <w:rFonts w:eastAsiaTheme="minorEastAsia"/>
+        </w:rPr>
+        <w:tab/>
+        <w:t xml:space="preserve">iv. </w:t>
+      </w:r>
+      <w:r>
+        <w:rPr>
+          <w:rFonts w:eastAsiaTheme="minorEastAsia"/>
+        </w:rPr>
+        <w:drawing>
+          <wp:inline distT="0" distB="0" distL="0" distR="0" wp14:anchorId="09899016" wp14:editId="4A8289AF">
+            <wp:extent cx="5943600" cy="2296160"/>
+            <wp:effectExtent l="0" t="0" r="0" b="8890"/>
+            <wp:docPr id="353609720" name="Picture 1" descr="A screenshot of a chat&#10;&#10;AI-generated content may be incorrect."/>
+            <wp:cNvGraphicFramePr>
+              <a:graphicFrameLocks xmlns:a="http://schemas.openxmlformats.org/drawingml/2006/main" noChangeAspect="1"/>
+            </wp:cNvGraphicFramePr>
+            <a:graphic xmlns:a="http://schemas.openxmlformats.org/drawingml/2006/main">
+              <a:graphicData uri="http://schemas.openxmlformats.org/drawingml/2006/picture">
+                <pic:pic xmlns:pic="http://schemas.openxmlformats.org/drawingml/2006/picture">
+                  <pic:nvPicPr>
+                    <pic:cNvPr id="353609720" name="Picture 1" descr="A screenshot of a chat&#10;&#10;AI-generated content may be incorrect."/>
+                    <pic:cNvPicPr/>
+                  </pic:nvPicPr>
+                  <pic:blipFill>
+                    <a:blip r:embed="rId19"/>
+                    <a:stretch>
+                      <a:fillRect/>
+                    </a:stretch>
+                  </pic:blipFill>
+                  <pic:spPr>
+                    <a:xfrm>
+                      <a:off x="0" y="0"/>
+                      <a:ext cx="5943600" cy="2296160"/>
+                    </a:xfrm>
+                    <a:prstGeom prst="rect">
+                      <a:avLst/>
+                    </a:prstGeom>
+                  </pic:spPr>
+                </pic:pic>
+              </a:graphicData>
+            </a:graphic>
+          </wp:inline>
+        </w:drawing>
+      </w:r>
+    </w:p>
+    <w:p>
+      <w:pPr>
+        <w:rPr>
+          <w:rFonts w:eastAsiaTheme="minorEastAsia"/>
+        </w:rPr>
+      </w:pPr>
+      <w:r>
+        <w:rPr>
+          <w:rFonts w:eastAsiaTheme="minorEastAsia"/>
+        </w:rPr>
+        <w:t xml:space="preserve">(q) Variable Importance: </w:t>
+      </w:r>
+    </w:p>
+    <w:p>
+      <w:pPr>
+        <w:rPr>
+          <w:rFonts w:eastAsiaTheme="minorEastAsia"/>
+        </w:rPr>
+      </w:pPr>
+      <w:r>
+        <w:rPr>
+          <w:rFonts w:eastAsiaTheme="minorEastAsia"/>
+        </w:rPr>
+        <w:drawing>
+          <wp:inline distT="0" distB="0" distL="0" distR="0" wp14:anchorId="34496A67" wp14:editId="7B537497">
+            <wp:extent cx="2257740" cy="1076475"/>
+            <wp:effectExtent l="0" t="0" r="9525" b="9525"/>
+            <wp:docPr id="386638827" name="Picture 1" descr="A screenshot of a computer screen&#10;&#10;AI-generated content may be incorrect."/>
+            <wp:cNvGraphicFramePr>
+              <a:graphicFrameLocks xmlns:a="http://schemas.openxmlformats.org/drawingml/2006/main" noChangeAspect="1"/>
+            </wp:cNvGraphicFramePr>
+            <a:graphic xmlns:a="http://schemas.openxmlformats.org/drawingml/2006/main">
+              <a:graphicData uri="http://schemas.openxmlformats.org/drawingml/2006/picture">
+                <pic:pic xmlns:pic="http://schemas.openxmlformats.org/drawingml/2006/picture">
+                  <pic:nvPicPr>
+                    <pic:cNvPr id="386638827" name="Picture 1" descr="A screenshot of a computer screen&#10;&#10;AI-generated content may be incorrect."/>
+                    <pic:cNvPicPr/>
+                  </pic:nvPicPr>
+                  <pic:blipFill>
+                    <a:blip r:embed="rId20"/>
+                    <a:stretch>
+                      <a:fillRect/>
+                    </a:stretch>
+                  </pic:blipFill>
+                  <pic:spPr>
+                    <a:xfrm>
+                      <a:off x="0" y="0"/>
+                      <a:ext cx="2257740" cy="1076475"/>
+                    </a:xfrm>
+                    <a:prstGeom prst="rect">
+                      <a:avLst/>
+                    </a:prstGeom>
+                  </pic:spPr>
+                </pic:pic>
+              </a:graphicData>
+            </a:graphic>
+          </wp:inline>
+        </w:drawing>
+      </w:r>
+    </w:p>
+    <w:p>
+      <w:pPr>
+        <w:rPr>
+          <w:rFonts w:eastAsiaTheme="minorEastAsia"/>
+        </w:rPr>
+      </w:pPr>
+      <w:r>
+        <w:rPr>
+          <w:rFonts w:eastAsiaTheme="minorEastAsia"/>
+        </w:rPr>
+        <w:tab/>
+        <w:t>The importance</w:t>
+      </w:r>
+      <w:r>
+        <w:rPr>
+          <w:rFonts w:eastAsiaTheme="minorEastAsia"/>
+        </w:rPr>
+        <w:t xml:space="preserve"> </w:t>
+      </w:r>
+      <w:r>
+        <w:rPr>
+          <w:rFonts w:eastAsiaTheme="minorEastAsia"/>
+        </w:rPr>
+        <w:t xml:space="preserve">of variables </w:t>
+      </w:r>
+      <w:r>
+        <w:rPr>
+          <w:rFonts w:eastAsiaTheme="minorEastAsia"/>
+        </w:rPr>
+        <w:t>seems to have changed significantly, particularly due to the fact we have included total loan value as one of the variables in the random forest. It appears that income is still heavily weighted</w:t>
+      </w:r>
+      <w:r>
+        <w:rPr>
+          <w:rFonts w:eastAsiaTheme="minorEastAsia"/>
+        </w:rPr>
+        <w:t>, but DTI and education have been compressed in their importance, because</w:t>
+      </w:r>
+      <w:r>
+        <w:rPr>
+          <w:rFonts w:eastAsiaTheme="minorEastAsia"/>
+        </w:rPr>
+        <w:t xml:space="preserve"> loan amount holds much significance.</w:t>
+      </w:r>
+      <w:r>
+        <w:rPr>
+          <w:rFonts w:eastAsiaTheme="minorEastAsia"/>
         </w:rPr>
         <w:t xml:space="preserve"> </w:t>
       </w:r>

</xml_diff>

<commit_message>
This should complete all steps.  Just need to review, add qualitative analysis about initial data summary, and add structure to writeup document.
</commit_message>
<xml_diff>
--- a/writeup.docx
+++ b/writeup.docx
@@ -8,13 +8,8 @@
       </w:r>
     </w:p>
     <w:p>
-      <w:proofErr w:type="gramStart"/>
-      <w:r>
-        <w:t>By</w:t>
-      </w:r>
-      <w:proofErr w:type="gramEnd"/>
-      <w:r>
-        <w:t>: Will Singletary, Campbell Jones, Christopher Best, Allana Green</w:t>
+      <w:r>
+        <w:t>By: Will Singletary, Campbell Jones, Christopher Best, Allana Green</w:t>
       </w:r>
     </w:p>
     <w:p/>
@@ -26,14 +21,7 @@
     <w:p>
       <w:r>
         <w:tab/>
-      </w:r>
-      <w:proofErr w:type="spellStart"/>
-      <w:r>
-        <w:t>i</w:t>
-      </w:r>
-      <w:proofErr w:type="spellEnd"/>
-      <w:r>
-        <w:t>.</w:t>
+        <w:t>i.</w:t>
       </w:r>
     </w:p>
     <w:p>
@@ -125,13 +113,8 @@
           <w:numId w:val="5"/>
         </w:numPr>
       </w:pPr>
-      <w:proofErr w:type="gramStart"/>
-      <w:r>
-        <w:t>Median(</w:t>
-      </w:r>
-      <w:proofErr w:type="gramEnd"/>
-      <w:r>
-        <w:t>DTI): 0.24</w:t>
+      <w:r>
+        <w:t>Median(DTI): 0.24</w:t>
       </w:r>
     </w:p>
     <w:p>
@@ -171,21 +154,7 @@
         <w:rPr>
           <w:highlight w:val="yellow"/>
         </w:rPr>
-        <w:t>“</w:t>
-      </w:r>
-      <w:proofErr w:type="gramStart"/>
-      <w:r>
-        <w:rPr>
-          <w:highlight w:val="yellow"/>
-        </w:rPr>
-        <w:t>insert</w:t>
-      </w:r>
-      <w:proofErr w:type="gramEnd"/>
-      <w:r>
-        <w:rPr>
-          <w:highlight w:val="yellow"/>
-        </w:rPr>
-        <w:t xml:space="preserve"> comments on data”</w:t>
+        <w:t>“insert comments on data”</w:t>
       </w:r>
       <w:commentRangeEnd w:id="0"/>
       <w:r>
@@ -384,15 +353,7 @@
         </w:numPr>
       </w:pPr>
       <w:r>
-        <w:t xml:space="preserve">Employment is among the least important but still plays a visible role in the tree. For those with high income, high credit scores, lower </w:t>
-      </w:r>
-      <w:proofErr w:type="gramStart"/>
-      <w:r>
-        <w:t>educations</w:t>
-      </w:r>
-      <w:proofErr w:type="gramEnd"/>
-      <w:r>
-        <w:t xml:space="preserve"> and higher DTI, employment plays some role. </w:t>
+        <w:t xml:space="preserve">Employment is among the least important but still plays a visible role in the tree. For those with high income, high credit scores, lower educations and higher DTI, employment plays some role. </w:t>
       </w:r>
     </w:p>
     <w:p>
@@ -404,20 +365,7 @@
         </w:numPr>
       </w:pPr>
       <w:r>
-        <w:t xml:space="preserve">Gender was used in our </w:t>
-      </w:r>
-      <w:proofErr w:type="spellStart"/>
-      <w:proofErr w:type="gramStart"/>
-      <w:r>
-        <w:t>rpart</w:t>
-      </w:r>
-      <w:proofErr w:type="spellEnd"/>
-      <w:r>
-        <w:t>(</w:t>
-      </w:r>
-      <w:proofErr w:type="gramEnd"/>
-      <w:r>
-        <w:t xml:space="preserve">), but did not show up in the decision tree. </w:t>
+        <w:t xml:space="preserve">Gender was used in our rpart(), but did not show up in the decision tree. </w:t>
       </w:r>
     </w:p>
     <w:p>
@@ -1903,21 +1851,7 @@
         <w:rPr>
           <w:rFonts w:eastAsiaTheme="minorEastAsia"/>
         </w:rPr>
-        <w:t xml:space="preserve">Our model has misclassified 10 approvals as denials as well as </w:t>
-      </w:r>
-      <w:proofErr w:type="gramStart"/>
-      <w:r>
-        <w:rPr>
-          <w:rFonts w:eastAsiaTheme="minorEastAsia"/>
-        </w:rPr>
-        <w:t>misclassifying</w:t>
-      </w:r>
-      <w:proofErr w:type="gramEnd"/>
-      <w:r>
-        <w:rPr>
-          <w:rFonts w:eastAsiaTheme="minorEastAsia"/>
-        </w:rPr>
-        <w:t xml:space="preserve"> 29 denials as approvals. It appears that if we were to use our model to determine loan approval, our model would be riskier than the model GTEB has used.</w:t>
+        <w:t>Our model has misclassified 10 approvals as denials as well as misclassifying 29 denials as approvals. It appears that if we were to use our model to determine loan approval, our model would be riskier than the model GTEB has used.</w:t>
       </w:r>
     </w:p>
     <w:p>
@@ -1958,20 +1892,7 @@
           <w:rFonts w:eastAsiaTheme="minorEastAsia"/>
         </w:rPr>
         <w:tab/>
-      </w:r>
-      <w:proofErr w:type="spellStart"/>
-      <w:r>
-        <w:rPr>
-          <w:rFonts w:eastAsiaTheme="minorEastAsia"/>
-        </w:rPr>
-        <w:t>i</w:t>
-      </w:r>
-      <w:proofErr w:type="spellEnd"/>
-      <w:r>
-        <w:rPr>
-          <w:rFonts w:eastAsiaTheme="minorEastAsia"/>
-        </w:rPr>
-        <w:t xml:space="preserve">. </w:t>
+        <w:t xml:space="preserve">i. </w:t>
       </w:r>
       <w:r>
         <w:rPr>
@@ -2185,21 +2106,7 @@
         <w:rPr>
           <w:rFonts w:eastAsiaTheme="minorEastAsia"/>
         </w:rPr>
-        <w:t>We have used an iterative R function to help us determine if there is a different loan classification based on the utilization of credit score vs education. There is one record (</w:t>
-      </w:r>
-      <w:proofErr w:type="spellStart"/>
-      <w:r>
-        <w:rPr>
-          <w:rFonts w:eastAsiaTheme="minorEastAsia"/>
-        </w:rPr>
-        <w:t>loan_id</w:t>
-      </w:r>
-      <w:proofErr w:type="spellEnd"/>
-      <w:r>
-        <w:rPr>
-          <w:rFonts w:eastAsiaTheme="minorEastAsia"/>
-        </w:rPr>
-        <w:t>: 2) that was categorized as a denial using credit score and categorized as an approval using education.</w:t>
+        <w:t>We have used an iterative R function to help us determine if there is a different loan classification based on the utilization of credit score vs education. There is one record (loan_id: 2) that was categorized as a denial using credit score and categorized as an approval using education.</w:t>
       </w:r>
       <w:r>
         <w:rPr>
@@ -2365,7 +2272,120 @@
         <w:t xml:space="preserve">The importance of variables seems to have changed significantly, particularly due to the fact we have included total loan value as one of the variables in the random forest. It appears that income is still heavily weighted, but DTI and education have been compressed in their importance, because loan amount holds much significance. </w:t>
       </w:r>
     </w:p>
-    <w:p/>
+    <w:p>
+      <w:r>
+        <w:t>(r)</w:t>
+      </w:r>
+    </w:p>
+    <w:p>
+      <w:r>
+        <w:lastRenderedPageBreak/>
+        <w:tab/>
+        <w:t xml:space="preserve">i. </w:t>
+      </w:r>
+      <w:r>
+        <w:t>It appears that between 180 and 200 trees are needed in order for the error rate to stabilize.</w:t>
+      </w:r>
+      <w:r>
+        <w:br/>
+      </w:r>
+      <w:r>
+        <w:rPr>
+          <w:noProof/>
+        </w:rPr>
+        <w:drawing>
+          <wp:inline distT="0" distB="0" distL="0" distR="0" wp14:anchorId="4B985EDE" wp14:editId="5A99DD6E">
+            <wp:extent cx="4240443" cy="4583393"/>
+            <wp:effectExtent l="0" t="0" r="8255" b="8255"/>
+            <wp:docPr id="49302318" name="Picture 1" descr="A graph of different colored lines&#10;&#10;AI-generated content may be incorrect."/>
+            <wp:cNvGraphicFramePr>
+              <a:graphicFrameLocks xmlns:a="http://schemas.openxmlformats.org/drawingml/2006/main" noChangeAspect="1"/>
+            </wp:cNvGraphicFramePr>
+            <a:graphic xmlns:a="http://schemas.openxmlformats.org/drawingml/2006/main">
+              <a:graphicData uri="http://schemas.openxmlformats.org/drawingml/2006/picture">
+                <pic:pic xmlns:pic="http://schemas.openxmlformats.org/drawingml/2006/picture">
+                  <pic:nvPicPr>
+                    <pic:cNvPr id="49302318" name="Picture 1" descr="A graph of different colored lines&#10;&#10;AI-generated content may be incorrect."/>
+                    <pic:cNvPicPr/>
+                  </pic:nvPicPr>
+                  <pic:blipFill>
+                    <a:blip r:embed="rId21"/>
+                    <a:stretch>
+                      <a:fillRect/>
+                    </a:stretch>
+                  </pic:blipFill>
+                  <pic:spPr>
+                    <a:xfrm>
+                      <a:off x="0" y="0"/>
+                      <a:ext cx="4246969" cy="4590447"/>
+                    </a:xfrm>
+                    <a:prstGeom prst="rect">
+                      <a:avLst/>
+                    </a:prstGeom>
+                  </pic:spPr>
+                </pic:pic>
+              </a:graphicData>
+            </a:graphic>
+          </wp:inline>
+        </w:drawing>
+      </w:r>
+    </w:p>
+    <w:p>
+      <w:r>
+        <w:lastRenderedPageBreak/>
+        <w:tab/>
+        <w:t>ii.</w:t>
+      </w:r>
+      <w:r>
+        <w:br/>
+        <w:t xml:space="preserve"> </w:t>
+      </w:r>
+      <w:r>
+        <w:rPr>
+          <w:noProof/>
+        </w:rPr>
+        <w:drawing>
+          <wp:inline distT="0" distB="0" distL="0" distR="0" wp14:anchorId="23CBD727" wp14:editId="02258EB9">
+            <wp:extent cx="3901440" cy="4645193"/>
+            <wp:effectExtent l="0" t="0" r="3810" b="3175"/>
+            <wp:docPr id="137690288" name="Picture 1"/>
+            <wp:cNvGraphicFramePr>
+              <a:graphicFrameLocks xmlns:a="http://schemas.openxmlformats.org/drawingml/2006/main" noChangeAspect="1"/>
+            </wp:cNvGraphicFramePr>
+            <a:graphic xmlns:a="http://schemas.openxmlformats.org/drawingml/2006/main">
+              <a:graphicData uri="http://schemas.openxmlformats.org/drawingml/2006/picture">
+                <pic:pic xmlns:pic="http://schemas.openxmlformats.org/drawingml/2006/picture">
+                  <pic:nvPicPr>
+                    <pic:cNvPr id="137690288" name=""/>
+                    <pic:cNvPicPr/>
+                  </pic:nvPicPr>
+                  <pic:blipFill>
+                    <a:blip r:embed="rId22"/>
+                    <a:stretch>
+                      <a:fillRect/>
+                    </a:stretch>
+                  </pic:blipFill>
+                  <pic:spPr>
+                    <a:xfrm>
+                      <a:off x="0" y="0"/>
+                      <a:ext cx="3907006" cy="4651820"/>
+                    </a:xfrm>
+                    <a:prstGeom prst="rect">
+                      <a:avLst/>
+                    </a:prstGeom>
+                  </pic:spPr>
+                </pic:pic>
+              </a:graphicData>
+            </a:graphic>
+          </wp:inline>
+        </w:drawing>
+      </w:r>
+    </w:p>
+    <w:p>
+      <w:r>
+        <w:t xml:space="preserve">(s) When comparing the confusion matrix of the random forest to the confusion matrix of the decision tree (disregarding credit score), they are very similar with the forest marginally more accurate. The forest has one less false negative and one less false positive. The forest is 68.33% accurate in its predictions and the tree is 66.67% accurate. </w:t>
+      </w:r>
+    </w:p>
     <w:sectPr>
       <w:pgSz w:w="12240" w:h="15840"/>
       <w:pgMar w:top="1440" w:right="1440" w:bottom="1440" w:left="1440" w:header="720" w:footer="720" w:gutter="0"/>

</xml_diff>